<commit_message>
integrated OCR text detection with the spatial model
</commit_message>
<xml_diff>
--- a/CricXpert/Hybrid_Spatio_Temporal_Model_For_Gait_Analysis/model_performance.docx
+++ b/CricXpert/Hybrid_Spatio_Temporal_Model_For_Gait_Analysis/model_performance.docx
@@ -2417,7 +2417,7 @@
           <w:lang w:val="en-US"/>
         </w:rPr>
         <w:drawing>
-          <wp:anchor distT="0" distB="0" distL="114300" distR="114300" simplePos="0" relativeHeight="251661312" behindDoc="0" locked="0" layoutInCell="1" allowOverlap="1" wp14:anchorId="61A12236" wp14:editId="37E7BA57">
+          <wp:anchor distT="0" distB="0" distL="114300" distR="114300" simplePos="0" relativeHeight="251661312" behindDoc="0" locked="0" layoutInCell="1" allowOverlap="1" wp14:anchorId="61A12236" wp14:editId="34AA4756">
             <wp:simplePos x="0" y="0"/>
             <wp:positionH relativeFrom="column">
               <wp:posOffset>1385570</wp:posOffset>
@@ -2857,7 +2857,7 @@
           <w:lang w:val="en-US"/>
         </w:rPr>
         <w:drawing>
-          <wp:anchor distT="0" distB="0" distL="114300" distR="114300" simplePos="0" relativeHeight="251662336" behindDoc="0" locked="0" layoutInCell="1" allowOverlap="1" wp14:anchorId="6AF32F25" wp14:editId="29A4F214">
+          <wp:anchor distT="0" distB="0" distL="114300" distR="114300" simplePos="0" relativeHeight="251662336" behindDoc="0" locked="0" layoutInCell="1" allowOverlap="1" wp14:anchorId="6AF32F25" wp14:editId="5A52C707">
             <wp:simplePos x="0" y="0"/>
             <wp:positionH relativeFrom="column">
               <wp:posOffset>419100</wp:posOffset>
@@ -3454,7 +3454,7 @@
           <w:lang w:val="en-US"/>
         </w:rPr>
         <w:drawing>
-          <wp:anchor distT="0" distB="0" distL="114300" distR="114300" simplePos="0" relativeHeight="251663360" behindDoc="0" locked="0" layoutInCell="1" allowOverlap="1" wp14:anchorId="0F8362DC" wp14:editId="3FC953E9">
+          <wp:anchor distT="0" distB="0" distL="114300" distR="114300" simplePos="0" relativeHeight="251663360" behindDoc="0" locked="0" layoutInCell="1" allowOverlap="1" wp14:anchorId="0F8362DC" wp14:editId="2ABAC636">
             <wp:simplePos x="0" y="0"/>
             <wp:positionH relativeFrom="column">
               <wp:posOffset>1371199</wp:posOffset>
@@ -4364,7 +4364,7 @@
           <w:szCs w:val="18"/>
         </w:rPr>
         <w:drawing>
-          <wp:anchor distT="0" distB="0" distL="114300" distR="114300" simplePos="0" relativeHeight="251664384" behindDoc="0" locked="0" layoutInCell="1" allowOverlap="1" wp14:anchorId="004ED445" wp14:editId="0CDAC522">
+          <wp:anchor distT="0" distB="0" distL="114300" distR="114300" simplePos="0" relativeHeight="251664384" behindDoc="0" locked="0" layoutInCell="1" allowOverlap="1" wp14:anchorId="004ED445" wp14:editId="6472FF58">
             <wp:simplePos x="0" y="0"/>
             <wp:positionH relativeFrom="column">
               <wp:posOffset>862965</wp:posOffset>
@@ -8829,7 +8829,7 @@
           <w:lang w:val="en-US"/>
         </w:rPr>
         <w:drawing>
-          <wp:anchor distT="0" distB="0" distL="114300" distR="114300" simplePos="0" relativeHeight="251668480" behindDoc="0" locked="0" layoutInCell="1" allowOverlap="1" wp14:anchorId="1141C2D1" wp14:editId="1897A67D">
+          <wp:anchor distT="0" distB="0" distL="114300" distR="114300" simplePos="0" relativeHeight="251668480" behindDoc="0" locked="0" layoutInCell="1" allowOverlap="1" wp14:anchorId="1141C2D1" wp14:editId="3FE8E3AB">
             <wp:simplePos x="0" y="0"/>
             <wp:positionH relativeFrom="column">
               <wp:posOffset>945165</wp:posOffset>
@@ -10418,7 +10418,7 @@
           <w:lang w:val="en-US"/>
         </w:rPr>
         <w:drawing>
-          <wp:anchor distT="0" distB="0" distL="114300" distR="114300" simplePos="0" relativeHeight="251671552" behindDoc="0" locked="0" layoutInCell="1" allowOverlap="1" wp14:anchorId="09CC1F38" wp14:editId="69666759">
+          <wp:anchor distT="0" distB="0" distL="114300" distR="114300" simplePos="0" relativeHeight="251671552" behindDoc="0" locked="0" layoutInCell="1" allowOverlap="1" wp14:anchorId="09CC1F38" wp14:editId="72B5B4E0">
             <wp:simplePos x="0" y="0"/>
             <wp:positionH relativeFrom="column">
               <wp:posOffset>800100</wp:posOffset>
@@ -13742,7 +13742,7 @@
           <w:lang w:val="en-US"/>
         </w:rPr>
         <w:drawing>
-          <wp:anchor distT="0" distB="0" distL="114300" distR="114300" simplePos="0" relativeHeight="251676672" behindDoc="1" locked="0" layoutInCell="1" allowOverlap="1" wp14:anchorId="45C4EC8D" wp14:editId="06B85A21">
+          <wp:anchor distT="0" distB="0" distL="114300" distR="114300" simplePos="0" relativeHeight="251676672" behindDoc="1" locked="0" layoutInCell="1" allowOverlap="1" wp14:anchorId="45C4EC8D" wp14:editId="102EE938">
             <wp:simplePos x="0" y="0"/>
             <wp:positionH relativeFrom="column">
               <wp:posOffset>1119763</wp:posOffset>
@@ -15158,7 +15158,7 @@
           <w:lang w:val="en-US"/>
         </w:rPr>
         <w:drawing>
-          <wp:anchor distT="0" distB="0" distL="114300" distR="114300" simplePos="0" relativeHeight="251681792" behindDoc="0" locked="0" layoutInCell="1" allowOverlap="1" wp14:anchorId="6636DB83" wp14:editId="7876F595">
+          <wp:anchor distT="0" distB="0" distL="114300" distR="114300" simplePos="0" relativeHeight="251681792" behindDoc="0" locked="0" layoutInCell="1" allowOverlap="1" wp14:anchorId="6636DB83" wp14:editId="0DBC69AE">
             <wp:simplePos x="0" y="0"/>
             <wp:positionH relativeFrom="column">
               <wp:posOffset>162426</wp:posOffset>
@@ -16730,7 +16730,7 @@
           <w:szCs w:val="18"/>
         </w:rPr>
         <w:drawing>
-          <wp:anchor distT="0" distB="0" distL="114300" distR="114300" simplePos="0" relativeHeight="251680768" behindDoc="1" locked="0" layoutInCell="1" allowOverlap="1" wp14:anchorId="685BDC25" wp14:editId="13B7424B">
+          <wp:anchor distT="0" distB="0" distL="114300" distR="114300" simplePos="0" relativeHeight="251680768" behindDoc="1" locked="0" layoutInCell="1" allowOverlap="1" wp14:anchorId="685BDC25" wp14:editId="0EB9ECC1">
             <wp:simplePos x="0" y="0"/>
             <wp:positionH relativeFrom="column">
               <wp:posOffset>192238</wp:posOffset>
@@ -18712,7 +18712,7 @@
           <w:lang w:val="en-US"/>
         </w:rPr>
         <w:drawing>
-          <wp:anchor distT="0" distB="0" distL="114300" distR="114300" simplePos="0" relativeHeight="251682816" behindDoc="0" locked="0" layoutInCell="1" allowOverlap="1" wp14:anchorId="01AACDF3" wp14:editId="10F14A2C">
+          <wp:anchor distT="0" distB="0" distL="114300" distR="114300" simplePos="0" relativeHeight="251682816" behindDoc="0" locked="0" layoutInCell="1" allowOverlap="1" wp14:anchorId="01AACDF3" wp14:editId="1367C33E">
             <wp:simplePos x="0" y="0"/>
             <wp:positionH relativeFrom="column">
               <wp:posOffset>202130</wp:posOffset>
@@ -18774,7 +18774,7 @@
           <w:lang w:val="en-US"/>
         </w:rPr>
         <w:drawing>
-          <wp:anchor distT="0" distB="0" distL="114300" distR="114300" simplePos="0" relativeHeight="251679744" behindDoc="0" locked="0" layoutInCell="1" allowOverlap="1" wp14:anchorId="611B6437" wp14:editId="26D33DA9">
+          <wp:anchor distT="0" distB="0" distL="114300" distR="114300" simplePos="0" relativeHeight="251679744" behindDoc="0" locked="0" layoutInCell="1" allowOverlap="1" wp14:anchorId="611B6437" wp14:editId="62EF5A4A">
             <wp:simplePos x="0" y="0"/>
             <wp:positionH relativeFrom="column">
               <wp:posOffset>173255</wp:posOffset>
@@ -19238,7 +19238,7 @@
           <w:lang w:val="en-US"/>
         </w:rPr>
         <w:drawing>
-          <wp:anchor distT="0" distB="0" distL="114300" distR="114300" simplePos="0" relativeHeight="251683840" behindDoc="0" locked="0" layoutInCell="1" allowOverlap="1" wp14:anchorId="2172113A" wp14:editId="3616E16F">
+          <wp:anchor distT="0" distB="0" distL="114300" distR="114300" simplePos="0" relativeHeight="251683840" behindDoc="0" locked="0" layoutInCell="1" allowOverlap="1" wp14:anchorId="2172113A" wp14:editId="75874F05">
             <wp:simplePos x="0" y="0"/>
             <wp:positionH relativeFrom="column">
               <wp:posOffset>296846</wp:posOffset>
@@ -20074,44 +20074,43 @@
     </w:p>
     <w:p>
       <w:pPr>
+        <w:rPr>
+          <w:rFonts w:ascii="Menlo" w:hAnsi="Menlo" w:cs="Menlo"/>
+          <w:color w:val="000000" w:themeColor="text1"/>
+          <w:sz w:val="18"/>
+          <w:szCs w:val="18"/>
+        </w:rPr>
+      </w:pPr>
+      <w:r>
+        <w:rPr>
+          <w:rFonts w:ascii="Menlo" w:hAnsi="Menlo" w:cs="Menlo"/>
+          <w:color w:val="000000" w:themeColor="text1"/>
+          <w:sz w:val="18"/>
+          <w:szCs w:val="18"/>
+        </w:rPr>
+        <w:t>Training Accuracy: 0.9845440494590417</w:t>
+      </w:r>
+    </w:p>
+    <w:p>
+      <w:pPr>
         <w:tabs>
           <w:tab w:val="left" w:pos="2107"/>
         </w:tabs>
         <w:rPr>
-          <w:color w:val="000000" w:themeColor="text1"/>
-          <w:lang w:val="en-US"/>
-        </w:rPr>
-      </w:pPr>
-      <w:r>
-        <w:rPr>
-          <w:color w:val="000000" w:themeColor="text1"/>
-          <w:lang w:val="en-US"/>
-        </w:rPr>
-        <w:t>Feature selection</w:t>
-      </w:r>
-      <w:r>
-        <w:rPr>
-          <w:color w:val="000000" w:themeColor="text1"/>
-          <w:lang w:val="en-US"/>
-        </w:rPr>
-        <w:br/>
-        <w:t xml:space="preserve">Get another model to extract features and then fuse it with </w:t>
-      </w:r>
-      <w:proofErr w:type="spellStart"/>
-      <w:r>
-        <w:rPr>
-          <w:color w:val="000000" w:themeColor="text1"/>
-          <w:lang w:val="en-US"/>
-        </w:rPr>
-        <w:t>resnet</w:t>
-      </w:r>
-      <w:proofErr w:type="spellEnd"/>
-      <w:r>
-        <w:rPr>
-          <w:color w:val="000000" w:themeColor="text1"/>
-          <w:lang w:val="en-US"/>
-        </w:rPr>
-        <w:t xml:space="preserve"> to get a fused feature vector</w:t>
+          <w:rFonts w:ascii="Menlo" w:hAnsi="Menlo" w:cs="Menlo"/>
+          <w:color w:val="000000" w:themeColor="text1"/>
+          <w:sz w:val="18"/>
+          <w:szCs w:val="18"/>
+        </w:rPr>
+      </w:pPr>
+      <w:r>
+        <w:rPr>
+          <w:rFonts w:ascii="Menlo" w:hAnsi="Menlo" w:cs="Menlo"/>
+          <w:color w:val="000000" w:themeColor="text1"/>
+          <w:sz w:val="18"/>
+          <w:szCs w:val="18"/>
+        </w:rPr>
+        <w:t>Testing Accuracy: 0.9814814814814815</w:t>
       </w:r>
     </w:p>
     <w:p>
@@ -20120,10 +20119,222 @@
           <w:tab w:val="left" w:pos="2107"/>
         </w:tabs>
         <w:rPr>
-          <w:color w:val="000000" w:themeColor="text1"/>
-          <w:lang w:val="en-US"/>
-        </w:rPr>
-      </w:pPr>
+          <w:rFonts w:ascii="Menlo" w:hAnsi="Menlo" w:cs="Menlo"/>
+          <w:color w:val="000000" w:themeColor="text1"/>
+          <w:sz w:val="18"/>
+          <w:szCs w:val="18"/>
+        </w:rPr>
+      </w:pPr>
+    </w:p>
+    <w:p>
+      <w:pPr>
+        <w:rPr>
+          <w:rFonts w:ascii="Menlo" w:hAnsi="Menlo" w:cs="Menlo"/>
+          <w:color w:val="000000" w:themeColor="text1"/>
+          <w:sz w:val="18"/>
+          <w:szCs w:val="18"/>
+        </w:rPr>
+      </w:pPr>
+      <w:r>
+        <w:rPr>
+          <w:rFonts w:ascii="Menlo" w:hAnsi="Menlo" w:cs="Menlo"/>
+          <w:color w:val="000000" w:themeColor="text1"/>
+          <w:sz w:val="18"/>
+          <w:szCs w:val="18"/>
+        </w:rPr>
+        <w:t>Classification Report:</w:t>
+      </w:r>
+    </w:p>
+    <w:p>
+      <w:pPr>
+        <w:rPr>
+          <w:rFonts w:ascii="Menlo" w:hAnsi="Menlo" w:cs="Menlo"/>
+          <w:color w:val="000000" w:themeColor="text1"/>
+          <w:sz w:val="18"/>
+          <w:szCs w:val="18"/>
+        </w:rPr>
+      </w:pPr>
+      <w:r>
+        <w:rPr>
+          <w:rFonts w:ascii="Menlo" w:hAnsi="Menlo" w:cs="Menlo"/>
+          <w:color w:val="000000" w:themeColor="text1"/>
+          <w:sz w:val="18"/>
+          <w:szCs w:val="18"/>
+        </w:rPr>
+        <w:t xml:space="preserve">                 precision    recall  f1-score   support</w:t>
+      </w:r>
+    </w:p>
+    <w:p>
+      <w:pPr>
+        <w:rPr>
+          <w:rFonts w:ascii="Menlo" w:hAnsi="Menlo" w:cs="Menlo"/>
+          <w:color w:val="000000" w:themeColor="text1"/>
+          <w:sz w:val="18"/>
+          <w:szCs w:val="18"/>
+        </w:rPr>
+      </w:pPr>
+    </w:p>
+    <w:p>
+      <w:pPr>
+        <w:rPr>
+          <w:rFonts w:ascii="Menlo" w:hAnsi="Menlo" w:cs="Menlo"/>
+          <w:color w:val="000000" w:themeColor="text1"/>
+          <w:sz w:val="18"/>
+          <w:szCs w:val="18"/>
+        </w:rPr>
+      </w:pPr>
+      <w:r>
+        <w:rPr>
+          <w:rFonts w:ascii="Menlo" w:hAnsi="Menlo" w:cs="Menlo"/>
+          <w:color w:val="000000" w:themeColor="text1"/>
+          <w:sz w:val="18"/>
+          <w:szCs w:val="18"/>
+        </w:rPr>
+        <w:t xml:space="preserve"> Arshdeep_Singh       0.97      1.00      0.98        29</w:t>
+      </w:r>
+    </w:p>
+    <w:p>
+      <w:pPr>
+        <w:rPr>
+          <w:rFonts w:ascii="Menlo" w:hAnsi="Menlo" w:cs="Menlo"/>
+          <w:color w:val="000000" w:themeColor="text1"/>
+          <w:sz w:val="18"/>
+          <w:szCs w:val="18"/>
+        </w:rPr>
+      </w:pPr>
+      <w:r>
+        <w:rPr>
+          <w:rFonts w:ascii="Menlo" w:hAnsi="Menlo" w:cs="Menlo"/>
+          <w:color w:val="000000" w:themeColor="text1"/>
+          <w:sz w:val="18"/>
+          <w:szCs w:val="18"/>
+        </w:rPr>
+        <w:t xml:space="preserve">     Axar_Patel       1.00      0.89      0.94        19</w:t>
+      </w:r>
+    </w:p>
+    <w:p>
+      <w:pPr>
+        <w:rPr>
+          <w:rFonts w:ascii="Menlo" w:hAnsi="Menlo" w:cs="Menlo"/>
+          <w:color w:val="000000" w:themeColor="text1"/>
+          <w:sz w:val="18"/>
+          <w:szCs w:val="18"/>
+        </w:rPr>
+      </w:pPr>
+      <w:r>
+        <w:rPr>
+          <w:rFonts w:ascii="Menlo" w:hAnsi="Menlo" w:cs="Menlo"/>
+          <w:color w:val="000000" w:themeColor="text1"/>
+          <w:sz w:val="18"/>
+          <w:szCs w:val="18"/>
+        </w:rPr>
+        <w:t xml:space="preserve"> Jasprit_Bumrah       1.00      1.00      1.00        28</w:t>
+      </w:r>
+    </w:p>
+    <w:p>
+      <w:pPr>
+        <w:rPr>
+          <w:rFonts w:ascii="Menlo" w:hAnsi="Menlo" w:cs="Menlo"/>
+          <w:color w:val="000000" w:themeColor="text1"/>
+          <w:sz w:val="18"/>
+          <w:szCs w:val="18"/>
+        </w:rPr>
+      </w:pPr>
+      <w:r>
+        <w:rPr>
+          <w:rFonts w:ascii="Menlo" w:hAnsi="Menlo" w:cs="Menlo"/>
+          <w:color w:val="000000" w:themeColor="text1"/>
+          <w:sz w:val="18"/>
+          <w:szCs w:val="18"/>
+        </w:rPr>
+        <w:t xml:space="preserve">  Kuldeep_Yadav       1.00      1.00      1.00        33</w:t>
+      </w:r>
+    </w:p>
+    <w:p>
+      <w:pPr>
+        <w:rPr>
+          <w:rFonts w:ascii="Menlo" w:hAnsi="Menlo" w:cs="Menlo"/>
+          <w:color w:val="000000" w:themeColor="text1"/>
+          <w:sz w:val="18"/>
+          <w:szCs w:val="18"/>
+        </w:rPr>
+      </w:pPr>
+      <w:r>
+        <w:rPr>
+          <w:rFonts w:ascii="Menlo" w:hAnsi="Menlo" w:cs="Menlo"/>
+          <w:color w:val="000000" w:themeColor="text1"/>
+          <w:sz w:val="18"/>
+          <w:szCs w:val="18"/>
+        </w:rPr>
+        <w:t>Ravindra_Jadeja       0.96      0.96      0.96        26</w:t>
+      </w:r>
+    </w:p>
+    <w:p>
+      <w:pPr>
+        <w:rPr>
+          <w:rFonts w:ascii="Menlo" w:hAnsi="Menlo" w:cs="Menlo"/>
+          <w:color w:val="000000" w:themeColor="text1"/>
+          <w:sz w:val="18"/>
+          <w:szCs w:val="18"/>
+        </w:rPr>
+      </w:pPr>
+      <w:r>
+        <w:rPr>
+          <w:rFonts w:ascii="Menlo" w:hAnsi="Menlo" w:cs="Menlo"/>
+          <w:color w:val="000000" w:themeColor="text1"/>
+          <w:sz w:val="18"/>
+          <w:szCs w:val="18"/>
+        </w:rPr>
+        <w:t xml:space="preserve">    Virat_Kohli       0.96      1.00      0.98        27</w:t>
+      </w:r>
+    </w:p>
+    <w:p>
+      <w:pPr>
+        <w:rPr>
+          <w:rFonts w:ascii="Menlo" w:hAnsi="Menlo" w:cs="Menlo"/>
+          <w:color w:val="000000" w:themeColor="text1"/>
+          <w:sz w:val="18"/>
+          <w:szCs w:val="18"/>
+        </w:rPr>
+      </w:pPr>
+    </w:p>
+    <w:p>
+      <w:pPr>
+        <w:rPr>
+          <w:rFonts w:ascii="Menlo" w:hAnsi="Menlo" w:cs="Menlo"/>
+          <w:color w:val="000000" w:themeColor="text1"/>
+          <w:sz w:val="18"/>
+          <w:szCs w:val="18"/>
+        </w:rPr>
+      </w:pPr>
+      <w:r>
+        <w:rPr>
+          <w:rFonts w:ascii="Menlo" w:hAnsi="Menlo" w:cs="Menlo"/>
+          <w:color w:val="000000" w:themeColor="text1"/>
+          <w:sz w:val="18"/>
+          <w:szCs w:val="18"/>
+        </w:rPr>
+        <w:t xml:space="preserve">       accuracy                           0.98       162</w:t>
+      </w:r>
+    </w:p>
+    <w:p>
+      <w:pPr>
+        <w:rPr>
+          <w:rFonts w:ascii="Menlo" w:hAnsi="Menlo" w:cs="Menlo"/>
+          <w:color w:val="000000" w:themeColor="text1"/>
+          <w:sz w:val="18"/>
+          <w:szCs w:val="18"/>
+        </w:rPr>
+      </w:pPr>
+      <w:r>
+        <w:rPr>
+          <w:rFonts w:ascii="Menlo" w:hAnsi="Menlo" w:cs="Menlo"/>
+          <w:color w:val="000000" w:themeColor="text1"/>
+          <w:sz w:val="18"/>
+          <w:szCs w:val="18"/>
+        </w:rPr>
+        <w:t xml:space="preserve">      macro avg       0.98      0.98      0.98       162</w:t>
+      </w:r>
     </w:p>
     <w:p>
       <w:pPr>
@@ -20135,6 +20346,15 @@
           <w:lang w:val="en-US"/>
         </w:rPr>
       </w:pPr>
+      <w:r>
+        <w:rPr>
+          <w:rFonts w:ascii="Menlo" w:hAnsi="Menlo" w:cs="Menlo"/>
+          <w:color w:val="000000" w:themeColor="text1"/>
+          <w:sz w:val="18"/>
+          <w:szCs w:val="18"/>
+        </w:rPr>
+        <w:t xml:space="preserve">   weighted avg       0.98      0.98      0.98       162</w:t>
+      </w:r>
     </w:p>
     <w:p>
       <w:pPr>
@@ -20157,6 +20377,47 @@
           <w:lang w:val="en-US"/>
         </w:rPr>
       </w:pPr>
+      <w:r>
+        <w:rPr>
+          <w:color w:val="000000" w:themeColor="text1"/>
+          <w:lang w:val="en-US"/>
+        </w:rPr>
+        <w:drawing>
+          <wp:inline distT="0" distB="0" distL="0" distR="0" wp14:anchorId="097709EC" wp14:editId="2E75BAAD">
+            <wp:extent cx="3595319" cy="2883877"/>
+            <wp:effectExtent l="0" t="0" r="0" b="0"/>
+            <wp:docPr id="637129659" name="Picture 1" descr="A graph of a number of red and green lines&#10;&#10;Description automatically generated"/>
+            <wp:cNvGraphicFramePr>
+              <a:graphicFrameLocks xmlns:a="http://schemas.openxmlformats.org/drawingml/2006/main" noChangeAspect="1"/>
+            </wp:cNvGraphicFramePr>
+            <a:graphic xmlns:a="http://schemas.openxmlformats.org/drawingml/2006/main">
+              <a:graphicData uri="http://schemas.openxmlformats.org/drawingml/2006/picture">
+                <pic:pic xmlns:pic="http://schemas.openxmlformats.org/drawingml/2006/picture">
+                  <pic:nvPicPr>
+                    <pic:cNvPr id="637129659" name="Picture 1" descr="A graph of a number of red and green lines&#10;&#10;Description automatically generated"/>
+                    <pic:cNvPicPr/>
+                  </pic:nvPicPr>
+                  <pic:blipFill>
+                    <a:blip r:embed="rId58"/>
+                    <a:stretch>
+                      <a:fillRect/>
+                    </a:stretch>
+                  </pic:blipFill>
+                  <pic:spPr>
+                    <a:xfrm>
+                      <a:off x="0" y="0"/>
+                      <a:ext cx="3633663" cy="2914634"/>
+                    </a:xfrm>
+                    <a:prstGeom prst="rect">
+                      <a:avLst/>
+                    </a:prstGeom>
+                  </pic:spPr>
+                </pic:pic>
+              </a:graphicData>
+            </a:graphic>
+          </wp:inline>
+        </w:drawing>
+      </w:r>
     </w:p>
     <w:p>
       <w:pPr>
@@ -20168,413 +20429,47 @@
           <w:lang w:val="en-US"/>
         </w:rPr>
       </w:pPr>
-    </w:p>
-    <w:p>
-      <w:pPr>
-        <w:tabs>
-          <w:tab w:val="left" w:pos="2107"/>
-        </w:tabs>
-        <w:rPr>
-          <w:color w:val="000000" w:themeColor="text1"/>
-          <w:lang w:val="en-US"/>
-        </w:rPr>
-      </w:pPr>
-    </w:p>
-    <w:p>
-      <w:pPr>
-        <w:tabs>
-          <w:tab w:val="left" w:pos="2107"/>
-        </w:tabs>
-        <w:rPr>
-          <w:color w:val="000000" w:themeColor="text1"/>
-          <w:lang w:val="en-US"/>
-        </w:rPr>
-      </w:pPr>
-    </w:p>
-    <w:p>
-      <w:pPr>
-        <w:tabs>
-          <w:tab w:val="left" w:pos="2107"/>
-        </w:tabs>
-        <w:rPr>
-          <w:color w:val="000000" w:themeColor="text1"/>
-          <w:lang w:val="en-US"/>
-        </w:rPr>
-      </w:pPr>
-    </w:p>
-    <w:p>
-      <w:pPr>
-        <w:tabs>
-          <w:tab w:val="left" w:pos="2107"/>
-        </w:tabs>
-        <w:rPr>
-          <w:color w:val="000000" w:themeColor="text1"/>
-          <w:lang w:val="en-US"/>
-        </w:rPr>
-      </w:pPr>
-    </w:p>
-    <w:p>
-      <w:pPr>
-        <w:tabs>
-          <w:tab w:val="left" w:pos="2107"/>
-        </w:tabs>
-        <w:rPr>
-          <w:color w:val="000000" w:themeColor="text1"/>
-          <w:lang w:val="en-US"/>
-        </w:rPr>
-      </w:pPr>
-    </w:p>
-    <w:p>
-      <w:pPr>
-        <w:tabs>
-          <w:tab w:val="left" w:pos="2107"/>
-        </w:tabs>
-        <w:rPr>
-          <w:color w:val="000000" w:themeColor="text1"/>
-          <w:lang w:val="en-US"/>
-        </w:rPr>
-      </w:pPr>
-    </w:p>
-    <w:p>
-      <w:pPr>
-        <w:tabs>
-          <w:tab w:val="left" w:pos="2107"/>
-        </w:tabs>
-        <w:rPr>
-          <w:color w:val="000000" w:themeColor="text1"/>
-          <w:lang w:val="en-US"/>
-        </w:rPr>
-      </w:pPr>
-    </w:p>
-    <w:p>
-      <w:pPr>
-        <w:tabs>
-          <w:tab w:val="left" w:pos="2107"/>
-        </w:tabs>
-        <w:rPr>
-          <w:color w:val="000000" w:themeColor="text1"/>
-          <w:lang w:val="en-US"/>
-        </w:rPr>
-      </w:pPr>
-    </w:p>
-    <w:p>
-      <w:pPr>
-        <w:tabs>
-          <w:tab w:val="left" w:pos="2107"/>
-        </w:tabs>
-        <w:rPr>
-          <w:color w:val="000000" w:themeColor="text1"/>
-          <w:lang w:val="en-US"/>
-        </w:rPr>
-      </w:pPr>
-    </w:p>
-    <w:p>
-      <w:pPr>
-        <w:tabs>
-          <w:tab w:val="left" w:pos="2107"/>
-        </w:tabs>
-        <w:rPr>
-          <w:color w:val="000000" w:themeColor="text1"/>
-          <w:lang w:val="en-US"/>
-        </w:rPr>
-      </w:pPr>
-    </w:p>
-    <w:p>
-      <w:pPr>
-        <w:tabs>
-          <w:tab w:val="left" w:pos="2107"/>
-        </w:tabs>
-        <w:rPr>
-          <w:color w:val="000000" w:themeColor="text1"/>
-          <w:lang w:val="en-US"/>
-        </w:rPr>
-      </w:pPr>
-    </w:p>
-    <w:p>
-      <w:pPr>
-        <w:tabs>
-          <w:tab w:val="left" w:pos="2107"/>
-        </w:tabs>
-        <w:rPr>
-          <w:color w:val="000000" w:themeColor="text1"/>
-          <w:lang w:val="en-US"/>
-        </w:rPr>
-      </w:pPr>
-    </w:p>
-    <w:p>
-      <w:pPr>
-        <w:tabs>
-          <w:tab w:val="left" w:pos="2107"/>
-        </w:tabs>
-        <w:rPr>
-          <w:color w:val="000000" w:themeColor="text1"/>
-          <w:lang w:val="en-US"/>
-        </w:rPr>
-      </w:pPr>
-    </w:p>
-    <w:p>
-      <w:pPr>
-        <w:tabs>
-          <w:tab w:val="left" w:pos="2107"/>
-        </w:tabs>
-        <w:rPr>
-          <w:color w:val="000000" w:themeColor="text1"/>
-          <w:lang w:val="en-US"/>
-        </w:rPr>
-      </w:pPr>
-    </w:p>
-    <w:p>
-      <w:pPr>
-        <w:tabs>
-          <w:tab w:val="left" w:pos="2107"/>
-        </w:tabs>
-        <w:rPr>
-          <w:color w:val="000000" w:themeColor="text1"/>
-          <w:lang w:val="en-US"/>
-        </w:rPr>
-      </w:pPr>
-    </w:p>
-    <w:p>
-      <w:pPr>
-        <w:tabs>
-          <w:tab w:val="left" w:pos="2107"/>
-        </w:tabs>
-        <w:rPr>
-          <w:color w:val="000000" w:themeColor="text1"/>
-          <w:lang w:val="en-US"/>
-        </w:rPr>
-      </w:pPr>
-    </w:p>
-    <w:p>
-      <w:pPr>
-        <w:tabs>
-          <w:tab w:val="left" w:pos="2107"/>
-        </w:tabs>
-        <w:rPr>
-          <w:color w:val="000000" w:themeColor="text1"/>
-          <w:lang w:val="en-US"/>
-        </w:rPr>
-      </w:pPr>
-    </w:p>
-    <w:p>
-      <w:pPr>
-        <w:tabs>
-          <w:tab w:val="left" w:pos="2107"/>
-        </w:tabs>
-        <w:rPr>
-          <w:color w:val="000000" w:themeColor="text1"/>
-          <w:lang w:val="en-US"/>
-        </w:rPr>
-      </w:pPr>
-    </w:p>
-    <w:p>
-      <w:pPr>
-        <w:tabs>
-          <w:tab w:val="left" w:pos="2107"/>
-        </w:tabs>
-        <w:rPr>
-          <w:color w:val="000000" w:themeColor="text1"/>
-          <w:lang w:val="en-US"/>
-        </w:rPr>
-      </w:pPr>
-    </w:p>
-    <w:p>
-      <w:pPr>
-        <w:tabs>
-          <w:tab w:val="left" w:pos="2107"/>
-        </w:tabs>
-        <w:rPr>
-          <w:color w:val="000000" w:themeColor="text1"/>
-          <w:lang w:val="en-US"/>
-        </w:rPr>
-      </w:pPr>
-    </w:p>
-    <w:p>
-      <w:pPr>
-        <w:tabs>
-          <w:tab w:val="left" w:pos="2107"/>
-        </w:tabs>
-        <w:rPr>
-          <w:color w:val="000000" w:themeColor="text1"/>
-          <w:lang w:val="en-US"/>
-        </w:rPr>
-      </w:pPr>
-    </w:p>
-    <w:p>
-      <w:pPr>
-        <w:tabs>
-          <w:tab w:val="left" w:pos="2107"/>
-        </w:tabs>
-        <w:rPr>
-          <w:color w:val="000000" w:themeColor="text1"/>
-          <w:lang w:val="en-US"/>
-        </w:rPr>
-      </w:pPr>
-    </w:p>
-    <w:p>
-      <w:pPr>
-        <w:tabs>
-          <w:tab w:val="left" w:pos="2107"/>
-        </w:tabs>
-        <w:rPr>
-          <w:color w:val="000000" w:themeColor="text1"/>
-          <w:lang w:val="en-US"/>
-        </w:rPr>
-      </w:pPr>
-    </w:p>
-    <w:p>
-      <w:pPr>
-        <w:tabs>
-          <w:tab w:val="left" w:pos="2107"/>
-        </w:tabs>
-        <w:rPr>
-          <w:color w:val="000000" w:themeColor="text1"/>
-          <w:lang w:val="en-US"/>
-        </w:rPr>
-      </w:pPr>
-    </w:p>
-    <w:p>
-      <w:pPr>
-        <w:tabs>
-          <w:tab w:val="left" w:pos="2107"/>
-        </w:tabs>
-        <w:rPr>
-          <w:color w:val="000000" w:themeColor="text1"/>
-          <w:lang w:val="en-US"/>
-        </w:rPr>
-      </w:pPr>
-    </w:p>
-    <w:p>
-      <w:pPr>
-        <w:tabs>
-          <w:tab w:val="left" w:pos="2107"/>
-        </w:tabs>
-        <w:rPr>
-          <w:color w:val="000000" w:themeColor="text1"/>
-          <w:lang w:val="en-US"/>
-        </w:rPr>
-      </w:pPr>
-    </w:p>
-    <w:p>
-      <w:pPr>
-        <w:tabs>
-          <w:tab w:val="left" w:pos="2107"/>
-        </w:tabs>
-        <w:rPr>
-          <w:color w:val="000000" w:themeColor="text1"/>
-          <w:lang w:val="en-US"/>
-        </w:rPr>
-      </w:pPr>
-    </w:p>
-    <w:p>
-      <w:pPr>
-        <w:tabs>
-          <w:tab w:val="left" w:pos="2107"/>
-        </w:tabs>
-        <w:rPr>
-          <w:color w:val="000000" w:themeColor="text1"/>
-          <w:lang w:val="en-US"/>
-        </w:rPr>
-      </w:pPr>
-    </w:p>
-    <w:p>
-      <w:pPr>
-        <w:tabs>
-          <w:tab w:val="left" w:pos="2107"/>
-        </w:tabs>
-        <w:rPr>
-          <w:color w:val="000000" w:themeColor="text1"/>
-          <w:lang w:val="en-US"/>
-        </w:rPr>
-      </w:pPr>
-    </w:p>
-    <w:p>
-      <w:pPr>
-        <w:tabs>
-          <w:tab w:val="left" w:pos="2107"/>
-        </w:tabs>
-        <w:rPr>
-          <w:color w:val="000000" w:themeColor="text1"/>
-          <w:lang w:val="en-US"/>
-        </w:rPr>
-      </w:pPr>
-    </w:p>
-    <w:p>
-      <w:pPr>
-        <w:tabs>
-          <w:tab w:val="left" w:pos="2107"/>
-        </w:tabs>
-        <w:rPr>
-          <w:color w:val="000000" w:themeColor="text1"/>
-          <w:lang w:val="en-US"/>
-        </w:rPr>
-      </w:pPr>
-    </w:p>
-    <w:p>
-      <w:pPr>
-        <w:tabs>
-          <w:tab w:val="left" w:pos="2107"/>
-        </w:tabs>
-        <w:rPr>
-          <w:color w:val="000000" w:themeColor="text1"/>
-          <w:lang w:val="en-US"/>
-        </w:rPr>
-      </w:pPr>
-    </w:p>
-    <w:p>
-      <w:pPr>
-        <w:tabs>
-          <w:tab w:val="left" w:pos="2107"/>
-        </w:tabs>
-        <w:rPr>
-          <w:color w:val="000000" w:themeColor="text1"/>
-          <w:lang w:val="en-US"/>
-        </w:rPr>
-      </w:pPr>
-    </w:p>
-    <w:p>
-      <w:pPr>
-        <w:tabs>
-          <w:tab w:val="left" w:pos="2107"/>
-        </w:tabs>
-        <w:rPr>
-          <w:color w:val="000000" w:themeColor="text1"/>
-          <w:lang w:val="en-US"/>
-        </w:rPr>
-      </w:pPr>
-    </w:p>
-    <w:p>
-      <w:pPr>
-        <w:tabs>
-          <w:tab w:val="left" w:pos="2107"/>
-        </w:tabs>
-        <w:rPr>
-          <w:color w:val="000000" w:themeColor="text1"/>
-          <w:lang w:val="en-US"/>
-        </w:rPr>
-      </w:pPr>
-    </w:p>
-    <w:p>
-      <w:pPr>
-        <w:tabs>
-          <w:tab w:val="left" w:pos="2107"/>
-        </w:tabs>
-        <w:rPr>
-          <w:color w:val="000000" w:themeColor="text1"/>
-          <w:lang w:val="en-US"/>
-        </w:rPr>
-      </w:pPr>
-    </w:p>
-    <w:p>
-      <w:pPr>
-        <w:tabs>
-          <w:tab w:val="left" w:pos="2107"/>
-        </w:tabs>
-        <w:rPr>
-          <w:color w:val="000000" w:themeColor="text1"/>
-          <w:lang w:val="en-US"/>
-        </w:rPr>
-      </w:pPr>
+      <w:r>
+        <w:rPr>
+          <w:color w:val="000000" w:themeColor="text1"/>
+          <w:lang w:val="en-US"/>
+        </w:rPr>
+        <w:drawing>
+          <wp:inline distT="0" distB="0" distL="0" distR="0" wp14:anchorId="22CB9727" wp14:editId="18D34FDE">
+            <wp:extent cx="3136230" cy="2590800"/>
+            <wp:effectExtent l="0" t="0" r="1270" b="0"/>
+            <wp:docPr id="2126565774" name="Picture 1" descr="A graph with blue squares and white text&#10;&#10;Description automatically generated"/>
+            <wp:cNvGraphicFramePr>
+              <a:graphicFrameLocks xmlns:a="http://schemas.openxmlformats.org/drawingml/2006/main" noChangeAspect="1"/>
+            </wp:cNvGraphicFramePr>
+            <a:graphic xmlns:a="http://schemas.openxmlformats.org/drawingml/2006/main">
+              <a:graphicData uri="http://schemas.openxmlformats.org/drawingml/2006/picture">
+                <pic:pic xmlns:pic="http://schemas.openxmlformats.org/drawingml/2006/picture">
+                  <pic:nvPicPr>
+                    <pic:cNvPr id="2126565774" name="Picture 1" descr="A graph with blue squares and white text&#10;&#10;Description automatically generated"/>
+                    <pic:cNvPicPr/>
+                  </pic:nvPicPr>
+                  <pic:blipFill>
+                    <a:blip r:embed="rId59"/>
+                    <a:stretch>
+                      <a:fillRect/>
+                    </a:stretch>
+                  </pic:blipFill>
+                  <pic:spPr>
+                    <a:xfrm>
+                      <a:off x="0" y="0"/>
+                      <a:ext cx="3197816" cy="2641675"/>
+                    </a:xfrm>
+                    <a:prstGeom prst="rect">
+                      <a:avLst/>
+                    </a:prstGeom>
+                  </pic:spPr>
+                </pic:pic>
+              </a:graphicData>
+            </a:graphic>
+          </wp:inline>
+        </w:drawing>
+      </w:r>
     </w:p>
     <w:p>
       <w:pPr>
@@ -20677,6 +20572,7 @@
       </w:pPr>
       <w:r>
         <w:rPr>
+          <w:noProof/>
           <w:color w:val="000000" w:themeColor="text1"/>
           <w:lang w:val="en-US"/>
         </w:rPr>
@@ -20696,7 +20592,7 @@
                     <pic:cNvPicPr/>
                   </pic:nvPicPr>
                   <pic:blipFill>
-                    <a:blip r:embed="rId58"/>
+                    <a:blip r:embed="rId60"/>
                     <a:stretch>
                       <a:fillRect/>
                     </a:stretch>
@@ -21057,6 +20953,7 @@
       </w:pPr>
       <w:r>
         <w:rPr>
+          <w:noProof/>
           <w:color w:val="000000" w:themeColor="text1"/>
           <w:lang w:val="en-US"/>
         </w:rPr>
@@ -21076,7 +20973,7 @@
                     <pic:cNvPicPr/>
                   </pic:nvPicPr>
                   <pic:blipFill>
-                    <a:blip r:embed="rId59"/>
+                    <a:blip r:embed="rId61"/>
                     <a:stretch>
                       <a:fillRect/>
                     </a:stretch>
@@ -21118,14 +21015,7 @@
           <w:lang w:val="en-US"/>
         </w:rPr>
         <w:lastRenderedPageBreak/>
-        <w:t>LSTM with the features step length, joint velocities, joint angles</w:t>
-      </w:r>
-      <w:r>
-        <w:rPr>
-          <w:color w:val="000000" w:themeColor="text1"/>
-          <w:lang w:val="en-US"/>
-        </w:rPr>
-        <w:t xml:space="preserve"> (adjusted dropout)</w:t>
+        <w:t>LSTM with the features step length, joint velocities, joint angles (adjusted dropout)</w:t>
       </w:r>
     </w:p>
     <w:p>
@@ -21140,6 +21030,7 @@
       </w:pPr>
       <w:r>
         <w:rPr>
+          <w:noProof/>
           <w:color w:val="000000" w:themeColor="text1"/>
           <w:lang w:val="en-US"/>
         </w:rPr>
@@ -21159,7 +21050,7 @@
                     <pic:cNvPicPr/>
                   </pic:nvPicPr>
                   <pic:blipFill>
-                    <a:blip r:embed="rId60"/>
+                    <a:blip r:embed="rId62"/>
                     <a:stretch>
                       <a:fillRect/>
                     </a:stretch>
@@ -21502,6 +21393,7 @@
       </w:pPr>
       <w:r>
         <w:rPr>
+          <w:noProof/>
           <w:color w:val="000000" w:themeColor="text1"/>
           <w:lang w:val="en-US"/>
         </w:rPr>
@@ -21521,7 +21413,7 @@
                     <pic:cNvPicPr/>
                   </pic:nvPicPr>
                   <pic:blipFill>
-                    <a:blip r:embed="rId61"/>
+                    <a:blip r:embed="rId63"/>
                     <a:stretch>
                       <a:fillRect/>
                     </a:stretch>

</xml_diff>

<commit_message>
lstm reduce overfitting issue
</commit_message>
<xml_diff>
--- a/CricXpert/Hybrid_Spatio_Temporal_Model_For_Gait_Analysis/model_performance.docx
+++ b/CricXpert/Hybrid_Spatio_Temporal_Model_For_Gait_Analysis/model_performance.docx
@@ -5,7 +5,6 @@
     <w:p>
       <w:pPr>
         <w:ind w:left="1069" w:hanging="360"/>
-        <w:jc w:val="center"/>
         <w:rPr>
           <w:b/>
           <w:bCs/>
@@ -20,6 +19,723 @@
           <w:sz w:val="44"/>
           <w:szCs w:val="44"/>
         </w:rPr>
+        <w:t xml:space="preserve">                            Process</w:t>
+      </w:r>
+    </w:p>
+    <w:p>
+      <w:pPr>
+        <w:ind w:left="1069" w:hanging="360"/>
+        <w:jc w:val="center"/>
+        <w:rPr>
+          <w:b/>
+          <w:bCs/>
+          <w:sz w:val="44"/>
+          <w:szCs w:val="44"/>
+        </w:rPr>
+      </w:pPr>
+    </w:p>
+    <w:p>
+      <w:r>
+        <w:t>Started with developing a model for face recognition</w:t>
+      </w:r>
+      <w:r>
+        <w:br/>
+        <w:t>tried using yolo intially as the face detector along with facenet and ViT for face prediction</w:t>
+      </w:r>
+      <w:r>
+        <w:br/>
+        <w:t>but didn’t work out</w:t>
+      </w:r>
+      <w:r>
+        <w:br/>
+        <w:t xml:space="preserve">then found the the best combination of MTCNN for face detection and the google’s FaceNet model to face recognition </w:t>
+      </w:r>
+    </w:p>
+    <w:p>
+      <w:r>
+        <w:t>In this after the face is detected from mtcnn then these faces are passed to facenet model to extract the face embeddings of each of them</w:t>
+      </w:r>
+      <w:r>
+        <w:br/>
+        <w:t>and then these extracted features are classified using a simpler machine learning classifier SVC initially</w:t>
+      </w:r>
+      <w:r>
+        <w:br/>
+        <w:t>but ran into overfiiting issues with it and tried out different ways to overcome it</w:t>
+      </w:r>
+      <w:r>
+        <w:br/>
+        <w:t>and finally decided to go along with making a stacking model with both the SVC and KNN to train those features and ultimately do the predictions</w:t>
+      </w:r>
+    </w:p>
+    <w:p/>
+    <w:p/>
+    <w:p>
+      <w:r>
+        <w:t xml:space="preserve">Then moved onto the Hybrid spatio-temporal model development </w:t>
+      </w:r>
+    </w:p>
+    <w:p>
+      <w:r>
+        <w:t>For the preprocessing the image to get the player exactly I used YOLOv3 to the detection process</w:t>
+      </w:r>
+    </w:p>
+    <w:p>
+      <w:r>
+        <w:t>In it also many boxes were detected so in order to detect the player correctly I used the logic to detect the biggest vertical box as the player is walking/running making it obvious to take the vertical and the biggest neglecting any background detections</w:t>
+      </w:r>
+    </w:p>
+    <w:p>
+      <w:r>
+        <w:t xml:space="preserve">Started with the spatial model </w:t>
+      </w:r>
+      <w:r>
+        <w:t xml:space="preserve">and initially with a custom CNN model </w:t>
+      </w:r>
+    </w:p>
+    <w:p>
+      <w:r>
+        <w:br/>
+        <w:t>but the performace was so poor and had to move onto other models</w:t>
+      </w:r>
+    </w:p>
+    <w:p>
+      <w:r>
+        <w:t>Namely DenseNet, EfficientNet, Inception, MobileNet, VGG16, Xception, ResNet50</w:t>
+      </w:r>
+    </w:p>
+    <w:p>
+      <w:r>
+        <w:t xml:space="preserve">Now out of these ResNet50 gave the best performace </w:t>
+      </w:r>
+    </w:p>
+    <w:p>
+      <w:r>
+        <w:t>And also I tried Vision Transformers ,5 different ViT models that took 1 hour and 40 min to train a single epoch. Each of the models had 5-10 epochs</w:t>
+      </w:r>
+    </w:p>
+    <w:p>
+      <w:r>
+        <w:t>Hence with lack of performace and very much computationally expencsive, again moved to ResNet</w:t>
+      </w:r>
+    </w:p>
+    <w:p>
+      <w:r>
+        <w:t>And I researched more about this</w:t>
+      </w:r>
+      <w:r>
+        <w:t xml:space="preserve"> ResNet</w:t>
+      </w:r>
+      <w:r>
+        <w:t xml:space="preserve"> architecture and tried out same architecture model to it like InceptionResNetv2, NasNet, ResNeXT but still didn’t get the expected results along with some overfitting issues</w:t>
+      </w:r>
+    </w:p>
+    <w:p>
+      <w:r>
+        <w:t xml:space="preserve">Then I </w:t>
+      </w:r>
+      <w:r>
+        <w:t xml:space="preserve">searched out find out that the problem to this overfitting might be with classification layer of the model </w:t>
+      </w:r>
+      <w:r>
+        <w:br/>
+        <w:t>So I decided to go with the ResNet50 model finally</w:t>
+      </w:r>
+      <w:r>
+        <w:br/>
+        <w:t>so the solution I found for this problem is to introduce fusion here.</w:t>
+      </w:r>
+    </w:p>
+    <w:p>
+      <w:r>
+        <w:t>To be precise you have extract the features from the Deep Learning model and then try to classify this with simpler machine learning architectures</w:t>
+      </w:r>
+      <w:r>
+        <w:br/>
+        <w:t xml:space="preserve">how to improve deep learning models with </w:t>
+      </w:r>
+      <w:r>
+        <w:t>machine learning</w:t>
+      </w:r>
+      <w:r>
+        <w:t xml:space="preserve"> classifers was the turining point in the research</w:t>
+      </w:r>
+    </w:p>
+    <w:p>
+      <w:r>
+        <w:t>So I extracted the features with ResNet50 model and then pass these features to a machine learining classifier</w:t>
+      </w:r>
+      <w:r>
+        <w:br/>
+        <w:t xml:space="preserve">tried many classifiers like SVC, KNN, </w:t>
+      </w:r>
+      <w:r>
+        <w:t>Random Forest, Gradient Boost Machine and Decision Tree</w:t>
+      </w:r>
+      <w:r>
+        <w:br/>
+        <w:t>out of these SVC and KNN stood out</w:t>
+      </w:r>
+    </w:p>
+    <w:p>
+      <w:r>
+        <w:lastRenderedPageBreak/>
+        <w:t>These alos faced overfitting issues and to solve it tried many things like cross validations and hyperparameter tuning and managed to recude the issue to some level</w:t>
+      </w:r>
+    </w:p>
+    <w:p>
+      <w:r>
+        <w:t>And still the issue persissted to some level I researched more and found out about rather than using a single model to classify we can you an ensemble</w:t>
+      </w:r>
+    </w:p>
+    <w:p>
+      <w:r>
+        <w:t>So that are some methods to ensemble this like Voting Classifier and Decision Level Fusion.</w:t>
+      </w:r>
+    </w:p>
+    <w:p>
+      <w:r>
+        <w:t xml:space="preserve">But the most effective one was the Stacking Enemble </w:t>
+      </w:r>
+      <w:r>
+        <w:br/>
+        <w:t>and with the help of tuned parameters I was able to solve this overfitting issue and acheve a good performace at the end.</w:t>
+      </w:r>
+    </w:p>
+    <w:p/>
+    <w:p>
+      <w:r>
+        <w:t>Then I have created a OCR text detection logic for the inferencing part</w:t>
+      </w:r>
+      <w:r>
+        <w:br/>
+        <w:t>where a new video is first scanned for the player’s name or number on their back and if detected and identified as a certain player the the recognised player will be outputted.</w:t>
+      </w:r>
+    </w:p>
+    <w:p>
+      <w:r>
+        <w:t xml:space="preserve">Here for </w:t>
+      </w:r>
+      <w:r>
+        <w:t>the detection of the text I have tried to use the tesseract library text detection but it did not perform as I expected so then found the EAST git repo. I was able to achieve the text detection I want where it will detect the name and number and this detections will be merged into a single box and then cropped and passed onto the pytesseract OCR to text recognition.</w:t>
+      </w:r>
+      <w:r>
+        <w:br/>
+        <w:t>if the player is not recognised here the system will automatically move onto the model where the prediction will take place</w:t>
+      </w:r>
+    </w:p>
+    <w:p/>
+    <w:p/>
+    <w:p>
+      <w:r>
+        <w:t>Then I moved onto the temporal model</w:t>
+      </w:r>
+    </w:p>
+    <w:p>
+      <w:r>
+        <w:t xml:space="preserve">Here I have the same preprocessing steps with YOLO and </w:t>
+      </w:r>
+      <w:r>
+        <w:br/>
+        <w:t>in order to create the temporal features I needed to detect the joints of the player first</w:t>
+      </w:r>
+      <w:r>
+        <w:br/>
+      </w:r>
+      <w:r>
+        <w:t xml:space="preserve">from the gooogle’s </w:t>
+      </w:r>
+      <w:r>
+        <w:t>mediapipe</w:t>
+      </w:r>
+      <w:r>
+        <w:t xml:space="preserve"> I was able do that after trying out some others like openpose and alphapose (these had compatibilty issues with macos)</w:t>
+      </w:r>
+    </w:p>
+    <w:p>
+      <w:r>
+        <w:t>Then from this joint I then used some logical calculations to create the temporal features – step length, velocity and joint angle</w:t>
+      </w:r>
+      <w:r>
+        <w:br/>
+        <w:t>then I feed these features to a LSTM to train and predict after also trying out GRU.</w:t>
+      </w:r>
+      <w:r>
+        <w:br/>
+        <w:t>continue from this…</w:t>
+      </w:r>
+    </w:p>
+    <w:p>
+      <w:pPr>
+        <w:ind w:left="1069" w:hanging="360"/>
+        <w:jc w:val="center"/>
+        <w:rPr>
+          <w:b/>
+          <w:bCs/>
+          <w:sz w:val="44"/>
+          <w:szCs w:val="44"/>
+        </w:rPr>
+      </w:pPr>
+    </w:p>
+    <w:p>
+      <w:pPr>
+        <w:ind w:left="1069" w:hanging="360"/>
+        <w:jc w:val="center"/>
+        <w:rPr>
+          <w:b/>
+          <w:bCs/>
+          <w:sz w:val="44"/>
+          <w:szCs w:val="44"/>
+        </w:rPr>
+      </w:pPr>
+    </w:p>
+    <w:p>
+      <w:pPr>
+        <w:ind w:left="1069" w:hanging="360"/>
+        <w:jc w:val="center"/>
+        <w:rPr>
+          <w:b/>
+          <w:bCs/>
+          <w:sz w:val="44"/>
+          <w:szCs w:val="44"/>
+        </w:rPr>
+      </w:pPr>
+    </w:p>
+    <w:p>
+      <w:pPr>
+        <w:ind w:left="1069" w:hanging="360"/>
+        <w:jc w:val="center"/>
+        <w:rPr>
+          <w:b/>
+          <w:bCs/>
+          <w:sz w:val="44"/>
+          <w:szCs w:val="44"/>
+        </w:rPr>
+      </w:pPr>
+    </w:p>
+    <w:p>
+      <w:pPr>
+        <w:ind w:left="1069" w:hanging="360"/>
+        <w:jc w:val="center"/>
+        <w:rPr>
+          <w:b/>
+          <w:bCs/>
+          <w:sz w:val="44"/>
+          <w:szCs w:val="44"/>
+        </w:rPr>
+      </w:pPr>
+    </w:p>
+    <w:p>
+      <w:pPr>
+        <w:ind w:left="1069" w:hanging="360"/>
+        <w:jc w:val="center"/>
+        <w:rPr>
+          <w:b/>
+          <w:bCs/>
+          <w:sz w:val="44"/>
+          <w:szCs w:val="44"/>
+        </w:rPr>
+      </w:pPr>
+    </w:p>
+    <w:p>
+      <w:pPr>
+        <w:ind w:left="1069" w:hanging="360"/>
+        <w:jc w:val="center"/>
+        <w:rPr>
+          <w:b/>
+          <w:bCs/>
+          <w:sz w:val="44"/>
+          <w:szCs w:val="44"/>
+        </w:rPr>
+      </w:pPr>
+    </w:p>
+    <w:p>
+      <w:pPr>
+        <w:ind w:left="1069" w:hanging="360"/>
+        <w:jc w:val="center"/>
+        <w:rPr>
+          <w:b/>
+          <w:bCs/>
+          <w:sz w:val="44"/>
+          <w:szCs w:val="44"/>
+        </w:rPr>
+      </w:pPr>
+    </w:p>
+    <w:p>
+      <w:pPr>
+        <w:ind w:left="1069" w:hanging="360"/>
+        <w:jc w:val="center"/>
+        <w:rPr>
+          <w:b/>
+          <w:bCs/>
+          <w:sz w:val="44"/>
+          <w:szCs w:val="44"/>
+        </w:rPr>
+      </w:pPr>
+    </w:p>
+    <w:p>
+      <w:pPr>
+        <w:ind w:left="1069" w:hanging="360"/>
+        <w:jc w:val="center"/>
+        <w:rPr>
+          <w:b/>
+          <w:bCs/>
+          <w:sz w:val="44"/>
+          <w:szCs w:val="44"/>
+        </w:rPr>
+      </w:pPr>
+    </w:p>
+    <w:p>
+      <w:pPr>
+        <w:ind w:left="1069" w:hanging="360"/>
+        <w:jc w:val="center"/>
+        <w:rPr>
+          <w:b/>
+          <w:bCs/>
+          <w:sz w:val="44"/>
+          <w:szCs w:val="44"/>
+        </w:rPr>
+      </w:pPr>
+    </w:p>
+    <w:p>
+      <w:pPr>
+        <w:ind w:left="1069" w:hanging="360"/>
+        <w:jc w:val="center"/>
+        <w:rPr>
+          <w:b/>
+          <w:bCs/>
+          <w:sz w:val="44"/>
+          <w:szCs w:val="44"/>
+        </w:rPr>
+      </w:pPr>
+    </w:p>
+    <w:p>
+      <w:pPr>
+        <w:ind w:left="1069" w:hanging="360"/>
+        <w:jc w:val="center"/>
+        <w:rPr>
+          <w:b/>
+          <w:bCs/>
+          <w:sz w:val="44"/>
+          <w:szCs w:val="44"/>
+        </w:rPr>
+      </w:pPr>
+    </w:p>
+    <w:p>
+      <w:pPr>
+        <w:ind w:left="1069" w:hanging="360"/>
+        <w:jc w:val="center"/>
+        <w:rPr>
+          <w:b/>
+          <w:bCs/>
+          <w:sz w:val="44"/>
+          <w:szCs w:val="44"/>
+        </w:rPr>
+      </w:pPr>
+    </w:p>
+    <w:p>
+      <w:pPr>
+        <w:ind w:left="1069" w:hanging="360"/>
+        <w:jc w:val="center"/>
+        <w:rPr>
+          <w:b/>
+          <w:bCs/>
+          <w:sz w:val="44"/>
+          <w:szCs w:val="44"/>
+        </w:rPr>
+      </w:pPr>
+    </w:p>
+    <w:p>
+      <w:pPr>
+        <w:ind w:left="1069" w:hanging="360"/>
+        <w:jc w:val="center"/>
+        <w:rPr>
+          <w:b/>
+          <w:bCs/>
+          <w:sz w:val="44"/>
+          <w:szCs w:val="44"/>
+        </w:rPr>
+      </w:pPr>
+    </w:p>
+    <w:p>
+      <w:pPr>
+        <w:ind w:left="1069" w:hanging="360"/>
+        <w:jc w:val="center"/>
+        <w:rPr>
+          <w:b/>
+          <w:bCs/>
+          <w:sz w:val="44"/>
+          <w:szCs w:val="44"/>
+        </w:rPr>
+      </w:pPr>
+    </w:p>
+    <w:p>
+      <w:pPr>
+        <w:ind w:left="1069" w:hanging="360"/>
+        <w:jc w:val="center"/>
+        <w:rPr>
+          <w:b/>
+          <w:bCs/>
+          <w:sz w:val="44"/>
+          <w:szCs w:val="44"/>
+        </w:rPr>
+      </w:pPr>
+    </w:p>
+    <w:p>
+      <w:pPr>
+        <w:ind w:left="1069" w:hanging="360"/>
+        <w:jc w:val="center"/>
+        <w:rPr>
+          <w:b/>
+          <w:bCs/>
+          <w:sz w:val="44"/>
+          <w:szCs w:val="44"/>
+        </w:rPr>
+      </w:pPr>
+    </w:p>
+    <w:p>
+      <w:pPr>
+        <w:ind w:left="1069" w:hanging="360"/>
+        <w:jc w:val="center"/>
+        <w:rPr>
+          <w:b/>
+          <w:bCs/>
+          <w:sz w:val="44"/>
+          <w:szCs w:val="44"/>
+        </w:rPr>
+      </w:pPr>
+    </w:p>
+    <w:p>
+      <w:pPr>
+        <w:ind w:left="1069" w:hanging="360"/>
+        <w:jc w:val="center"/>
+        <w:rPr>
+          <w:b/>
+          <w:bCs/>
+          <w:sz w:val="44"/>
+          <w:szCs w:val="44"/>
+        </w:rPr>
+      </w:pPr>
+    </w:p>
+    <w:p>
+      <w:pPr>
+        <w:ind w:left="1069" w:hanging="360"/>
+        <w:jc w:val="center"/>
+        <w:rPr>
+          <w:b/>
+          <w:bCs/>
+          <w:sz w:val="44"/>
+          <w:szCs w:val="44"/>
+        </w:rPr>
+      </w:pPr>
+    </w:p>
+    <w:p>
+      <w:pPr>
+        <w:ind w:left="1069" w:hanging="360"/>
+        <w:jc w:val="center"/>
+        <w:rPr>
+          <w:b/>
+          <w:bCs/>
+          <w:sz w:val="44"/>
+          <w:szCs w:val="44"/>
+        </w:rPr>
+      </w:pPr>
+    </w:p>
+    <w:p>
+      <w:pPr>
+        <w:ind w:left="1069" w:hanging="360"/>
+        <w:jc w:val="center"/>
+        <w:rPr>
+          <w:b/>
+          <w:bCs/>
+          <w:sz w:val="44"/>
+          <w:szCs w:val="44"/>
+        </w:rPr>
+      </w:pPr>
+    </w:p>
+    <w:p>
+      <w:pPr>
+        <w:ind w:left="1069" w:hanging="360"/>
+        <w:jc w:val="center"/>
+        <w:rPr>
+          <w:b/>
+          <w:bCs/>
+          <w:sz w:val="44"/>
+          <w:szCs w:val="44"/>
+        </w:rPr>
+      </w:pPr>
+    </w:p>
+    <w:p>
+      <w:pPr>
+        <w:ind w:left="1069" w:hanging="360"/>
+        <w:jc w:val="center"/>
+        <w:rPr>
+          <w:b/>
+          <w:bCs/>
+          <w:sz w:val="44"/>
+          <w:szCs w:val="44"/>
+        </w:rPr>
+      </w:pPr>
+    </w:p>
+    <w:p>
+      <w:pPr>
+        <w:ind w:left="1069" w:hanging="360"/>
+        <w:jc w:val="center"/>
+        <w:rPr>
+          <w:b/>
+          <w:bCs/>
+          <w:sz w:val="44"/>
+          <w:szCs w:val="44"/>
+        </w:rPr>
+      </w:pPr>
+    </w:p>
+    <w:p>
+      <w:pPr>
+        <w:ind w:left="1069" w:hanging="360"/>
+        <w:jc w:val="center"/>
+        <w:rPr>
+          <w:b/>
+          <w:bCs/>
+          <w:sz w:val="44"/>
+          <w:szCs w:val="44"/>
+        </w:rPr>
+      </w:pPr>
+    </w:p>
+    <w:p>
+      <w:pPr>
+        <w:ind w:left="1069" w:hanging="360"/>
+        <w:jc w:val="center"/>
+        <w:rPr>
+          <w:b/>
+          <w:bCs/>
+          <w:sz w:val="44"/>
+          <w:szCs w:val="44"/>
+        </w:rPr>
+      </w:pPr>
+    </w:p>
+    <w:p>
+      <w:pPr>
+        <w:ind w:left="1069" w:hanging="360"/>
+        <w:jc w:val="center"/>
+        <w:rPr>
+          <w:b/>
+          <w:bCs/>
+          <w:sz w:val="44"/>
+          <w:szCs w:val="44"/>
+        </w:rPr>
+      </w:pPr>
+    </w:p>
+    <w:p>
+      <w:pPr>
+        <w:ind w:left="1069" w:hanging="360"/>
+        <w:jc w:val="center"/>
+        <w:rPr>
+          <w:b/>
+          <w:bCs/>
+          <w:sz w:val="44"/>
+          <w:szCs w:val="44"/>
+        </w:rPr>
+      </w:pPr>
+    </w:p>
+    <w:p>
+      <w:pPr>
+        <w:ind w:left="1069" w:hanging="360"/>
+        <w:jc w:val="center"/>
+        <w:rPr>
+          <w:b/>
+          <w:bCs/>
+          <w:sz w:val="44"/>
+          <w:szCs w:val="44"/>
+        </w:rPr>
+      </w:pPr>
+    </w:p>
+    <w:p>
+      <w:pPr>
+        <w:rPr>
+          <w:b/>
+          <w:bCs/>
+          <w:sz w:val="44"/>
+          <w:szCs w:val="44"/>
+        </w:rPr>
+      </w:pPr>
+    </w:p>
+    <w:p>
+      <w:pPr>
+        <w:rPr>
+          <w:b/>
+          <w:bCs/>
+          <w:sz w:val="44"/>
+          <w:szCs w:val="44"/>
+        </w:rPr>
+      </w:pPr>
+    </w:p>
+    <w:p>
+      <w:pPr>
+        <w:ind w:left="1069" w:hanging="360"/>
+        <w:jc w:val="center"/>
+        <w:rPr>
+          <w:b/>
+          <w:bCs/>
+          <w:sz w:val="44"/>
+          <w:szCs w:val="44"/>
+        </w:rPr>
+      </w:pPr>
+    </w:p>
+    <w:p>
+      <w:pPr>
+        <w:ind w:left="1069" w:hanging="360"/>
+        <w:jc w:val="center"/>
+        <w:rPr>
+          <w:b/>
+          <w:bCs/>
+          <w:sz w:val="44"/>
+          <w:szCs w:val="44"/>
+        </w:rPr>
+      </w:pPr>
+    </w:p>
+    <w:p>
+      <w:pPr>
+        <w:ind w:left="1069" w:hanging="360"/>
+        <w:jc w:val="center"/>
+        <w:rPr>
+          <w:b/>
+          <w:bCs/>
+          <w:sz w:val="44"/>
+          <w:szCs w:val="44"/>
+        </w:rPr>
+      </w:pPr>
+    </w:p>
+    <w:p>
+      <w:pPr>
+        <w:ind w:left="1069" w:hanging="360"/>
+        <w:jc w:val="center"/>
+        <w:rPr>
+          <w:b/>
+          <w:bCs/>
+          <w:sz w:val="44"/>
+          <w:szCs w:val="44"/>
+        </w:rPr>
+      </w:pPr>
+    </w:p>
+    <w:p>
+      <w:pPr>
+        <w:ind w:left="1069" w:hanging="360"/>
+        <w:jc w:val="center"/>
+        <w:rPr>
+          <w:b/>
+          <w:bCs/>
+          <w:sz w:val="44"/>
+          <w:szCs w:val="44"/>
+        </w:rPr>
+      </w:pPr>
+      <w:r>
+        <w:rPr>
+          <w:b/>
+          <w:bCs/>
+          <w:sz w:val="44"/>
+          <w:szCs w:val="44"/>
+        </w:rPr>
+        <w:lastRenderedPageBreak/>
         <w:t>SPATIAL MODEL</w:t>
       </w:r>
     </w:p>
@@ -2417,7 +3133,7 @@
           <w:lang w:val="en-US"/>
         </w:rPr>
         <w:drawing>
-          <wp:anchor distT="0" distB="0" distL="114300" distR="114300" simplePos="0" relativeHeight="251661312" behindDoc="0" locked="0" layoutInCell="1" allowOverlap="1" wp14:anchorId="61A12236" wp14:editId="34AA4756">
+          <wp:anchor distT="0" distB="0" distL="114300" distR="114300" simplePos="0" relativeHeight="251661312" behindDoc="0" locked="0" layoutInCell="1" allowOverlap="1" wp14:anchorId="61A12236" wp14:editId="0C1D0462">
             <wp:simplePos x="0" y="0"/>
             <wp:positionH relativeFrom="column">
               <wp:posOffset>1385570</wp:posOffset>
@@ -2857,7 +3573,7 @@
           <w:lang w:val="en-US"/>
         </w:rPr>
         <w:drawing>
-          <wp:anchor distT="0" distB="0" distL="114300" distR="114300" simplePos="0" relativeHeight="251662336" behindDoc="0" locked="0" layoutInCell="1" allowOverlap="1" wp14:anchorId="6AF32F25" wp14:editId="5A52C707">
+          <wp:anchor distT="0" distB="0" distL="114300" distR="114300" simplePos="0" relativeHeight="251662336" behindDoc="0" locked="0" layoutInCell="1" allowOverlap="1" wp14:anchorId="6AF32F25" wp14:editId="7722C644">
             <wp:simplePos x="0" y="0"/>
             <wp:positionH relativeFrom="column">
               <wp:posOffset>419100</wp:posOffset>
@@ -3454,7 +4170,7 @@
           <w:lang w:val="en-US"/>
         </w:rPr>
         <w:drawing>
-          <wp:anchor distT="0" distB="0" distL="114300" distR="114300" simplePos="0" relativeHeight="251663360" behindDoc="0" locked="0" layoutInCell="1" allowOverlap="1" wp14:anchorId="0F8362DC" wp14:editId="2ABAC636">
+          <wp:anchor distT="0" distB="0" distL="114300" distR="114300" simplePos="0" relativeHeight="251663360" behindDoc="0" locked="0" layoutInCell="1" allowOverlap="1" wp14:anchorId="0F8362DC" wp14:editId="5DA0A690">
             <wp:simplePos x="0" y="0"/>
             <wp:positionH relativeFrom="column">
               <wp:posOffset>1371199</wp:posOffset>
@@ -4364,7 +5080,7 @@
           <w:szCs w:val="18"/>
         </w:rPr>
         <w:drawing>
-          <wp:anchor distT="0" distB="0" distL="114300" distR="114300" simplePos="0" relativeHeight="251664384" behindDoc="0" locked="0" layoutInCell="1" allowOverlap="1" wp14:anchorId="004ED445" wp14:editId="6472FF58">
+          <wp:anchor distT="0" distB="0" distL="114300" distR="114300" simplePos="0" relativeHeight="251664384" behindDoc="0" locked="0" layoutInCell="1" allowOverlap="1" wp14:anchorId="004ED445" wp14:editId="3CC145D4">
             <wp:simplePos x="0" y="0"/>
             <wp:positionH relativeFrom="column">
               <wp:posOffset>862965</wp:posOffset>
@@ -8829,7 +9545,7 @@
           <w:lang w:val="en-US"/>
         </w:rPr>
         <w:drawing>
-          <wp:anchor distT="0" distB="0" distL="114300" distR="114300" simplePos="0" relativeHeight="251668480" behindDoc="0" locked="0" layoutInCell="1" allowOverlap="1" wp14:anchorId="1141C2D1" wp14:editId="3FE8E3AB">
+          <wp:anchor distT="0" distB="0" distL="114300" distR="114300" simplePos="0" relativeHeight="251668480" behindDoc="0" locked="0" layoutInCell="1" allowOverlap="1" wp14:anchorId="1141C2D1" wp14:editId="63CCA420">
             <wp:simplePos x="0" y="0"/>
             <wp:positionH relativeFrom="column">
               <wp:posOffset>945165</wp:posOffset>
@@ -10418,7 +11134,7 @@
           <w:lang w:val="en-US"/>
         </w:rPr>
         <w:drawing>
-          <wp:anchor distT="0" distB="0" distL="114300" distR="114300" simplePos="0" relativeHeight="251671552" behindDoc="0" locked="0" layoutInCell="1" allowOverlap="1" wp14:anchorId="09CC1F38" wp14:editId="72B5B4E0">
+          <wp:anchor distT="0" distB="0" distL="114300" distR="114300" simplePos="0" relativeHeight="251671552" behindDoc="0" locked="0" layoutInCell="1" allowOverlap="1" wp14:anchorId="09CC1F38" wp14:editId="493A7CA5">
             <wp:simplePos x="0" y="0"/>
             <wp:positionH relativeFrom="column">
               <wp:posOffset>800100</wp:posOffset>
@@ -13742,7 +14458,7 @@
           <w:lang w:val="en-US"/>
         </w:rPr>
         <w:drawing>
-          <wp:anchor distT="0" distB="0" distL="114300" distR="114300" simplePos="0" relativeHeight="251676672" behindDoc="1" locked="0" layoutInCell="1" allowOverlap="1" wp14:anchorId="45C4EC8D" wp14:editId="102EE938">
+          <wp:anchor distT="0" distB="0" distL="114300" distR="114300" simplePos="0" relativeHeight="251676672" behindDoc="1" locked="0" layoutInCell="1" allowOverlap="1" wp14:anchorId="45C4EC8D" wp14:editId="68A2D10B">
             <wp:simplePos x="0" y="0"/>
             <wp:positionH relativeFrom="column">
               <wp:posOffset>1119763</wp:posOffset>
@@ -15158,7 +15874,7 @@
           <w:lang w:val="en-US"/>
         </w:rPr>
         <w:drawing>
-          <wp:anchor distT="0" distB="0" distL="114300" distR="114300" simplePos="0" relativeHeight="251681792" behindDoc="0" locked="0" layoutInCell="1" allowOverlap="1" wp14:anchorId="6636DB83" wp14:editId="0DBC69AE">
+          <wp:anchor distT="0" distB="0" distL="114300" distR="114300" simplePos="0" relativeHeight="251681792" behindDoc="0" locked="0" layoutInCell="1" allowOverlap="1" wp14:anchorId="6636DB83" wp14:editId="20C2B4E7">
             <wp:simplePos x="0" y="0"/>
             <wp:positionH relativeFrom="column">
               <wp:posOffset>162426</wp:posOffset>
@@ -16730,7 +17446,7 @@
           <w:szCs w:val="18"/>
         </w:rPr>
         <w:drawing>
-          <wp:anchor distT="0" distB="0" distL="114300" distR="114300" simplePos="0" relativeHeight="251680768" behindDoc="1" locked="0" layoutInCell="1" allowOverlap="1" wp14:anchorId="685BDC25" wp14:editId="0EB9ECC1">
+          <wp:anchor distT="0" distB="0" distL="114300" distR="114300" simplePos="0" relativeHeight="251680768" behindDoc="1" locked="0" layoutInCell="1" allowOverlap="1" wp14:anchorId="685BDC25" wp14:editId="02A57694">
             <wp:simplePos x="0" y="0"/>
             <wp:positionH relativeFrom="column">
               <wp:posOffset>192238</wp:posOffset>
@@ -18712,7 +19428,7 @@
           <w:lang w:val="en-US"/>
         </w:rPr>
         <w:drawing>
-          <wp:anchor distT="0" distB="0" distL="114300" distR="114300" simplePos="0" relativeHeight="251682816" behindDoc="0" locked="0" layoutInCell="1" allowOverlap="1" wp14:anchorId="01AACDF3" wp14:editId="1367C33E">
+          <wp:anchor distT="0" distB="0" distL="114300" distR="114300" simplePos="0" relativeHeight="251682816" behindDoc="0" locked="0" layoutInCell="1" allowOverlap="1" wp14:anchorId="01AACDF3" wp14:editId="1DD800DA">
             <wp:simplePos x="0" y="0"/>
             <wp:positionH relativeFrom="column">
               <wp:posOffset>202130</wp:posOffset>
@@ -18774,7 +19490,7 @@
           <w:lang w:val="en-US"/>
         </w:rPr>
         <w:drawing>
-          <wp:anchor distT="0" distB="0" distL="114300" distR="114300" simplePos="0" relativeHeight="251679744" behindDoc="0" locked="0" layoutInCell="1" allowOverlap="1" wp14:anchorId="611B6437" wp14:editId="62EF5A4A">
+          <wp:anchor distT="0" distB="0" distL="114300" distR="114300" simplePos="0" relativeHeight="251679744" behindDoc="0" locked="0" layoutInCell="1" allowOverlap="1" wp14:anchorId="611B6437" wp14:editId="45F9DE75">
             <wp:simplePos x="0" y="0"/>
             <wp:positionH relativeFrom="column">
               <wp:posOffset>173255</wp:posOffset>
@@ -19238,7 +19954,7 @@
           <w:lang w:val="en-US"/>
         </w:rPr>
         <w:drawing>
-          <wp:anchor distT="0" distB="0" distL="114300" distR="114300" simplePos="0" relativeHeight="251683840" behindDoc="0" locked="0" layoutInCell="1" allowOverlap="1" wp14:anchorId="2172113A" wp14:editId="75874F05">
+          <wp:anchor distT="0" distB="0" distL="114300" distR="114300" simplePos="0" relativeHeight="251683840" behindDoc="0" locked="0" layoutInCell="1" allowOverlap="1" wp14:anchorId="2172113A" wp14:editId="3729499D">
             <wp:simplePos x="0" y="0"/>
             <wp:positionH relativeFrom="column">
               <wp:posOffset>296846</wp:posOffset>
@@ -20379,6 +21095,7 @@
       </w:pPr>
       <w:r>
         <w:rPr>
+          <w:noProof/>
           <w:color w:val="000000" w:themeColor="text1"/>
           <w:lang w:val="en-US"/>
         </w:rPr>
@@ -20431,6 +21148,7 @@
       </w:pPr>
       <w:r>
         <w:rPr>
+          <w:noProof/>
           <w:color w:val="000000" w:themeColor="text1"/>
           <w:lang w:val="en-US"/>
         </w:rPr>
@@ -21434,6 +22152,982 @@
         </w:drawing>
       </w:r>
     </w:p>
+    <w:p>
+      <w:pPr>
+        <w:tabs>
+          <w:tab w:val="left" w:pos="2107"/>
+        </w:tabs>
+        <w:rPr>
+          <w:color w:val="000000" w:themeColor="text1"/>
+          <w:lang w:val="en-US"/>
+        </w:rPr>
+      </w:pPr>
+    </w:p>
+    <w:p>
+      <w:pPr>
+        <w:tabs>
+          <w:tab w:val="left" w:pos="2107"/>
+        </w:tabs>
+        <w:rPr>
+          <w:color w:val="000000" w:themeColor="text1"/>
+          <w:lang w:val="en-US"/>
+        </w:rPr>
+      </w:pPr>
+    </w:p>
+    <w:p>
+      <w:pPr>
+        <w:pStyle w:val="ListParagraph"/>
+        <w:numPr>
+          <w:ilvl w:val="0"/>
+          <w:numId w:val="15"/>
+        </w:numPr>
+        <w:tabs>
+          <w:tab w:val="left" w:pos="2107"/>
+        </w:tabs>
+        <w:rPr>
+          <w:color w:val="000000" w:themeColor="text1"/>
+          <w:lang w:val="en-US"/>
+        </w:rPr>
+      </w:pPr>
+      <w:r>
+        <w:rPr>
+          <w:color w:val="000000" w:themeColor="text1"/>
+          <w:lang w:val="en-US"/>
+        </w:rPr>
+        <w:lastRenderedPageBreak/>
+        <w:t>GRU</w:t>
+      </w:r>
+      <w:r>
+        <w:rPr>
+          <w:color w:val="000000" w:themeColor="text1"/>
+          <w:lang w:val="en-US"/>
+        </w:rPr>
+        <w:t xml:space="preserve"> with the features step length, joint velocities, joint </w:t>
+      </w:r>
+      <w:r>
+        <w:rPr>
+          <w:color w:val="000000" w:themeColor="text1"/>
+          <w:lang w:val="en-US"/>
+        </w:rPr>
+        <w:t>angles</w:t>
+      </w:r>
+    </w:p>
+    <w:p>
+      <w:pPr>
+        <w:tabs>
+          <w:tab w:val="left" w:pos="2107"/>
+        </w:tabs>
+        <w:rPr>
+          <w:color w:val="000000" w:themeColor="text1"/>
+          <w:lang w:val="en-US"/>
+        </w:rPr>
+      </w:pPr>
+    </w:p>
+    <w:p>
+      <w:pPr>
+        <w:rPr>
+          <w:rFonts w:ascii="Menlo" w:hAnsi="Menlo" w:cs="Menlo"/>
+          <w:color w:val="000000" w:themeColor="text1"/>
+          <w:sz w:val="18"/>
+          <w:szCs w:val="18"/>
+        </w:rPr>
+      </w:pPr>
+      <w:r>
+        <w:rPr>
+          <w:rFonts w:ascii="Menlo" w:hAnsi="Menlo" w:cs="Menlo"/>
+          <w:color w:val="000000" w:themeColor="text1"/>
+          <w:sz w:val="18"/>
+          <w:szCs w:val="18"/>
+        </w:rPr>
+        <w:t>Train accuracy: 1.0</w:t>
+      </w:r>
+    </w:p>
+    <w:p>
+      <w:pPr>
+        <w:tabs>
+          <w:tab w:val="left" w:pos="2107"/>
+        </w:tabs>
+        <w:rPr>
+          <w:rFonts w:ascii="Menlo" w:hAnsi="Menlo" w:cs="Menlo"/>
+          <w:color w:val="000000" w:themeColor="text1"/>
+          <w:sz w:val="18"/>
+          <w:szCs w:val="18"/>
+        </w:rPr>
+      </w:pPr>
+      <w:r>
+        <w:rPr>
+          <w:rFonts w:ascii="Menlo" w:hAnsi="Menlo" w:cs="Menlo"/>
+          <w:color w:val="000000" w:themeColor="text1"/>
+          <w:sz w:val="18"/>
+          <w:szCs w:val="18"/>
+        </w:rPr>
+        <w:t>Test accuracy: 0.9555555582046509</w:t>
+      </w:r>
+    </w:p>
+    <w:p>
+      <w:pPr>
+        <w:tabs>
+          <w:tab w:val="left" w:pos="2107"/>
+        </w:tabs>
+        <w:rPr>
+          <w:rFonts w:ascii="Menlo" w:hAnsi="Menlo" w:cs="Menlo"/>
+          <w:color w:val="000000" w:themeColor="text1"/>
+          <w:sz w:val="18"/>
+          <w:szCs w:val="18"/>
+        </w:rPr>
+      </w:pPr>
+    </w:p>
+    <w:p>
+      <w:pPr>
+        <w:rPr>
+          <w:rFonts w:ascii="Menlo" w:hAnsi="Menlo" w:cs="Menlo"/>
+          <w:color w:val="000000" w:themeColor="text1"/>
+          <w:sz w:val="18"/>
+          <w:szCs w:val="18"/>
+        </w:rPr>
+      </w:pPr>
+      <w:r>
+        <w:rPr>
+          <w:rFonts w:ascii="Menlo" w:hAnsi="Menlo" w:cs="Menlo"/>
+          <w:color w:val="000000" w:themeColor="text1"/>
+          <w:sz w:val="18"/>
+          <w:szCs w:val="18"/>
+        </w:rPr>
+        <w:t>Classification Report:</w:t>
+      </w:r>
+    </w:p>
+    <w:p>
+      <w:pPr>
+        <w:rPr>
+          <w:rFonts w:ascii="Menlo" w:hAnsi="Menlo" w:cs="Menlo"/>
+          <w:color w:val="000000" w:themeColor="text1"/>
+          <w:sz w:val="18"/>
+          <w:szCs w:val="18"/>
+        </w:rPr>
+      </w:pPr>
+      <w:r>
+        <w:rPr>
+          <w:rFonts w:ascii="Menlo" w:hAnsi="Menlo" w:cs="Menlo"/>
+          <w:color w:val="000000" w:themeColor="text1"/>
+          <w:sz w:val="18"/>
+          <w:szCs w:val="18"/>
+        </w:rPr>
+        <w:t xml:space="preserve">                 precision    recall  f1-score   support</w:t>
+      </w:r>
+    </w:p>
+    <w:p>
+      <w:pPr>
+        <w:rPr>
+          <w:rFonts w:ascii="Menlo" w:hAnsi="Menlo" w:cs="Menlo"/>
+          <w:color w:val="000000" w:themeColor="text1"/>
+          <w:sz w:val="18"/>
+          <w:szCs w:val="18"/>
+        </w:rPr>
+      </w:pPr>
+    </w:p>
+    <w:p>
+      <w:pPr>
+        <w:rPr>
+          <w:rFonts w:ascii="Menlo" w:hAnsi="Menlo" w:cs="Menlo"/>
+          <w:color w:val="000000" w:themeColor="text1"/>
+          <w:sz w:val="18"/>
+          <w:szCs w:val="18"/>
+        </w:rPr>
+      </w:pPr>
+      <w:r>
+        <w:rPr>
+          <w:rFonts w:ascii="Menlo" w:hAnsi="Menlo" w:cs="Menlo"/>
+          <w:color w:val="000000" w:themeColor="text1"/>
+          <w:sz w:val="18"/>
+          <w:szCs w:val="18"/>
+        </w:rPr>
+        <w:t xml:space="preserve"> Arshdeep_Singh       0.86      1.00      0.93        32</w:t>
+      </w:r>
+    </w:p>
+    <w:p>
+      <w:pPr>
+        <w:rPr>
+          <w:rFonts w:ascii="Menlo" w:hAnsi="Menlo" w:cs="Menlo"/>
+          <w:color w:val="000000" w:themeColor="text1"/>
+          <w:sz w:val="18"/>
+          <w:szCs w:val="18"/>
+        </w:rPr>
+      </w:pPr>
+      <w:r>
+        <w:rPr>
+          <w:rFonts w:ascii="Menlo" w:hAnsi="Menlo" w:cs="Menlo"/>
+          <w:color w:val="000000" w:themeColor="text1"/>
+          <w:sz w:val="18"/>
+          <w:szCs w:val="18"/>
+        </w:rPr>
+        <w:t xml:space="preserve">     Axar_Patel       1.00      0.92      0.96        12</w:t>
+      </w:r>
+    </w:p>
+    <w:p>
+      <w:pPr>
+        <w:rPr>
+          <w:rFonts w:ascii="Menlo" w:hAnsi="Menlo" w:cs="Menlo"/>
+          <w:color w:val="000000" w:themeColor="text1"/>
+          <w:sz w:val="18"/>
+          <w:szCs w:val="18"/>
+        </w:rPr>
+      </w:pPr>
+      <w:r>
+        <w:rPr>
+          <w:rFonts w:ascii="Menlo" w:hAnsi="Menlo" w:cs="Menlo"/>
+          <w:color w:val="000000" w:themeColor="text1"/>
+          <w:sz w:val="18"/>
+          <w:szCs w:val="18"/>
+        </w:rPr>
+        <w:t xml:space="preserve"> Jasprit_Bumrah       1.00      1.00      1.00        15</w:t>
+      </w:r>
+    </w:p>
+    <w:p>
+      <w:pPr>
+        <w:rPr>
+          <w:rFonts w:ascii="Menlo" w:hAnsi="Menlo" w:cs="Menlo"/>
+          <w:color w:val="000000" w:themeColor="text1"/>
+          <w:sz w:val="18"/>
+          <w:szCs w:val="18"/>
+        </w:rPr>
+      </w:pPr>
+      <w:r>
+        <w:rPr>
+          <w:rFonts w:ascii="Menlo" w:hAnsi="Menlo" w:cs="Menlo"/>
+          <w:color w:val="000000" w:themeColor="text1"/>
+          <w:sz w:val="18"/>
+          <w:szCs w:val="18"/>
+        </w:rPr>
+        <w:t xml:space="preserve">  Kuldeep_Yadav       1.00      0.96      0.98        23</w:t>
+      </w:r>
+    </w:p>
+    <w:p>
+      <w:pPr>
+        <w:rPr>
+          <w:rFonts w:ascii="Menlo" w:hAnsi="Menlo" w:cs="Menlo"/>
+          <w:color w:val="000000" w:themeColor="text1"/>
+          <w:sz w:val="18"/>
+          <w:szCs w:val="18"/>
+        </w:rPr>
+      </w:pPr>
+      <w:r>
+        <w:rPr>
+          <w:rFonts w:ascii="Menlo" w:hAnsi="Menlo" w:cs="Menlo"/>
+          <w:color w:val="000000" w:themeColor="text1"/>
+          <w:sz w:val="18"/>
+          <w:szCs w:val="18"/>
+        </w:rPr>
+        <w:t>Ravindra_Jadeja       0.96      0.92      0.94        24</w:t>
+      </w:r>
+    </w:p>
+    <w:p>
+      <w:pPr>
+        <w:rPr>
+          <w:rFonts w:ascii="Menlo" w:hAnsi="Menlo" w:cs="Menlo"/>
+          <w:color w:val="000000" w:themeColor="text1"/>
+          <w:sz w:val="18"/>
+          <w:szCs w:val="18"/>
+        </w:rPr>
+      </w:pPr>
+      <w:r>
+        <w:rPr>
+          <w:rFonts w:ascii="Menlo" w:hAnsi="Menlo" w:cs="Menlo"/>
+          <w:color w:val="000000" w:themeColor="text1"/>
+          <w:sz w:val="18"/>
+          <w:szCs w:val="18"/>
+        </w:rPr>
+        <w:t xml:space="preserve">    Virat_Kohli       1.00      0.93      0.96        29</w:t>
+      </w:r>
+    </w:p>
+    <w:p>
+      <w:pPr>
+        <w:rPr>
+          <w:rFonts w:ascii="Menlo" w:hAnsi="Menlo" w:cs="Menlo"/>
+          <w:color w:val="000000" w:themeColor="text1"/>
+          <w:sz w:val="18"/>
+          <w:szCs w:val="18"/>
+        </w:rPr>
+      </w:pPr>
+    </w:p>
+    <w:p>
+      <w:pPr>
+        <w:rPr>
+          <w:rFonts w:ascii="Menlo" w:hAnsi="Menlo" w:cs="Menlo"/>
+          <w:color w:val="000000" w:themeColor="text1"/>
+          <w:sz w:val="18"/>
+          <w:szCs w:val="18"/>
+        </w:rPr>
+      </w:pPr>
+      <w:r>
+        <w:rPr>
+          <w:rFonts w:ascii="Menlo" w:hAnsi="Menlo" w:cs="Menlo"/>
+          <w:color w:val="000000" w:themeColor="text1"/>
+          <w:sz w:val="18"/>
+          <w:szCs w:val="18"/>
+        </w:rPr>
+        <w:t xml:space="preserve">       accuracy                           0.96       135</w:t>
+      </w:r>
+    </w:p>
+    <w:p>
+      <w:pPr>
+        <w:rPr>
+          <w:rFonts w:ascii="Menlo" w:hAnsi="Menlo" w:cs="Menlo"/>
+          <w:color w:val="000000" w:themeColor="text1"/>
+          <w:sz w:val="18"/>
+          <w:szCs w:val="18"/>
+        </w:rPr>
+      </w:pPr>
+      <w:r>
+        <w:rPr>
+          <w:rFonts w:ascii="Menlo" w:hAnsi="Menlo" w:cs="Menlo"/>
+          <w:color w:val="000000" w:themeColor="text1"/>
+          <w:sz w:val="18"/>
+          <w:szCs w:val="18"/>
+        </w:rPr>
+        <w:t xml:space="preserve">      macro avg       0.97      0.95      0.96       135</w:t>
+      </w:r>
+    </w:p>
+    <w:p>
+      <w:pPr>
+        <w:rPr>
+          <w:rFonts w:ascii="Menlo" w:hAnsi="Menlo" w:cs="Menlo"/>
+          <w:color w:val="000000" w:themeColor="text1"/>
+          <w:sz w:val="18"/>
+          <w:szCs w:val="18"/>
+        </w:rPr>
+      </w:pPr>
+      <w:r>
+        <w:rPr>
+          <w:rFonts w:ascii="Menlo" w:hAnsi="Menlo" w:cs="Menlo"/>
+          <w:color w:val="000000" w:themeColor="text1"/>
+          <w:sz w:val="18"/>
+          <w:szCs w:val="18"/>
+        </w:rPr>
+        <w:t xml:space="preserve">   weighted avg       0.96      0.96      0.96       135</w:t>
+      </w:r>
+    </w:p>
+    <w:p>
+      <w:pPr>
+        <w:rPr>
+          <w:rFonts w:ascii="Menlo" w:hAnsi="Menlo" w:cs="Menlo"/>
+          <w:color w:val="000000" w:themeColor="text1"/>
+          <w:sz w:val="18"/>
+          <w:szCs w:val="18"/>
+        </w:rPr>
+      </w:pPr>
+    </w:p>
+    <w:p>
+      <w:pPr>
+        <w:rPr>
+          <w:rFonts w:ascii="Menlo" w:hAnsi="Menlo" w:cs="Menlo"/>
+          <w:color w:val="000000" w:themeColor="text1"/>
+          <w:sz w:val="18"/>
+          <w:szCs w:val="18"/>
+        </w:rPr>
+      </w:pPr>
+    </w:p>
+    <w:p>
+      <w:pPr>
+        <w:rPr>
+          <w:rFonts w:ascii="Menlo" w:hAnsi="Menlo" w:cs="Menlo"/>
+          <w:color w:val="000000" w:themeColor="text1"/>
+          <w:sz w:val="18"/>
+          <w:szCs w:val="18"/>
+        </w:rPr>
+      </w:pPr>
+      <w:r>
+        <w:rPr>
+          <w:rFonts w:ascii="Menlo" w:hAnsi="Menlo" w:cs="Menlo"/>
+          <w:color w:val="000000" w:themeColor="text1"/>
+          <w:sz w:val="18"/>
+          <w:szCs w:val="18"/>
+        </w:rPr>
+        <w:drawing>
+          <wp:inline distT="0" distB="0" distL="0" distR="0" wp14:anchorId="1DAF4A70" wp14:editId="3BE8C439">
+            <wp:extent cx="5357893" cy="2661139"/>
+            <wp:effectExtent l="0" t="0" r="1905" b="6350"/>
+            <wp:docPr id="1204585345" name="Picture 1"/>
+            <wp:cNvGraphicFramePr>
+              <a:graphicFrameLocks xmlns:a="http://schemas.openxmlformats.org/drawingml/2006/main" noChangeAspect="1"/>
+            </wp:cNvGraphicFramePr>
+            <a:graphic xmlns:a="http://schemas.openxmlformats.org/drawingml/2006/main">
+              <a:graphicData uri="http://schemas.openxmlformats.org/drawingml/2006/picture">
+                <pic:pic xmlns:pic="http://schemas.openxmlformats.org/drawingml/2006/picture">
+                  <pic:nvPicPr>
+                    <pic:cNvPr id="1204585345" name=""/>
+                    <pic:cNvPicPr/>
+                  </pic:nvPicPr>
+                  <pic:blipFill>
+                    <a:blip r:embed="rId64"/>
+                    <a:stretch>
+                      <a:fillRect/>
+                    </a:stretch>
+                  </pic:blipFill>
+                  <pic:spPr>
+                    <a:xfrm>
+                      <a:off x="0" y="0"/>
+                      <a:ext cx="5424611" cy="2694276"/>
+                    </a:xfrm>
+                    <a:prstGeom prst="rect">
+                      <a:avLst/>
+                    </a:prstGeom>
+                  </pic:spPr>
+                </pic:pic>
+              </a:graphicData>
+            </a:graphic>
+          </wp:inline>
+        </w:drawing>
+      </w:r>
+    </w:p>
+    <w:p>
+      <w:pPr>
+        <w:rPr>
+          <w:rFonts w:ascii="Menlo" w:hAnsi="Menlo" w:cs="Menlo"/>
+          <w:color w:val="000000" w:themeColor="text1"/>
+          <w:sz w:val="18"/>
+          <w:szCs w:val="18"/>
+        </w:rPr>
+      </w:pPr>
+    </w:p>
+    <w:p>
+      <w:pPr>
+        <w:rPr>
+          <w:rFonts w:ascii="Menlo" w:hAnsi="Menlo" w:cs="Menlo"/>
+          <w:color w:val="000000" w:themeColor="text1"/>
+          <w:sz w:val="18"/>
+          <w:szCs w:val="18"/>
+        </w:rPr>
+      </w:pPr>
+      <w:r>
+        <w:rPr>
+          <w:rFonts w:ascii="Menlo" w:hAnsi="Menlo" w:cs="Menlo"/>
+          <w:color w:val="000000" w:themeColor="text1"/>
+          <w:sz w:val="18"/>
+          <w:szCs w:val="18"/>
+        </w:rPr>
+        <w:drawing>
+          <wp:inline distT="0" distB="0" distL="0" distR="0" wp14:anchorId="39A5A5F1" wp14:editId="6E5484A4">
+            <wp:extent cx="3540369" cy="3089428"/>
+            <wp:effectExtent l="0" t="0" r="3175" b="0"/>
+            <wp:docPr id="587504078" name="Picture 1"/>
+            <wp:cNvGraphicFramePr>
+              <a:graphicFrameLocks xmlns:a="http://schemas.openxmlformats.org/drawingml/2006/main" noChangeAspect="1"/>
+            </wp:cNvGraphicFramePr>
+            <a:graphic xmlns:a="http://schemas.openxmlformats.org/drawingml/2006/main">
+              <a:graphicData uri="http://schemas.openxmlformats.org/drawingml/2006/picture">
+                <pic:pic xmlns:pic="http://schemas.openxmlformats.org/drawingml/2006/picture">
+                  <pic:nvPicPr>
+                    <pic:cNvPr id="587504078" name=""/>
+                    <pic:cNvPicPr/>
+                  </pic:nvPicPr>
+                  <pic:blipFill>
+                    <a:blip r:embed="rId65"/>
+                    <a:stretch>
+                      <a:fillRect/>
+                    </a:stretch>
+                  </pic:blipFill>
+                  <pic:spPr>
+                    <a:xfrm>
+                      <a:off x="0" y="0"/>
+                      <a:ext cx="3547283" cy="3095462"/>
+                    </a:xfrm>
+                    <a:prstGeom prst="rect">
+                      <a:avLst/>
+                    </a:prstGeom>
+                  </pic:spPr>
+                </pic:pic>
+              </a:graphicData>
+            </a:graphic>
+          </wp:inline>
+        </w:drawing>
+      </w:r>
+    </w:p>
+    <w:p/>
+    <w:p>
+      <w:pPr>
+        <w:pStyle w:val="ListParagraph"/>
+        <w:numPr>
+          <w:ilvl w:val="0"/>
+          <w:numId w:val="15"/>
+        </w:numPr>
+        <w:tabs>
+          <w:tab w:val="left" w:pos="2107"/>
+        </w:tabs>
+        <w:rPr>
+          <w:color w:val="000000" w:themeColor="text1"/>
+          <w:lang w:val="en-US"/>
+        </w:rPr>
+      </w:pPr>
+      <w:r>
+        <w:rPr>
+          <w:color w:val="000000" w:themeColor="text1"/>
+          <w:lang w:val="en-US"/>
+        </w:rPr>
+        <w:lastRenderedPageBreak/>
+        <w:t>GRU with the features step length, joint velocities, joint angles</w:t>
+      </w:r>
+      <w:r>
+        <w:rPr>
+          <w:color w:val="000000" w:themeColor="text1"/>
+          <w:lang w:val="en-US"/>
+        </w:rPr>
+        <w:t xml:space="preserve"> with regularization </w:t>
+      </w:r>
+      <w:r>
+        <w:rPr>
+          <w:color w:val="000000" w:themeColor="text1"/>
+          <w:lang w:val="en-US"/>
+        </w:rPr>
+        <w:t>and adjusted dropouts</w:t>
+      </w:r>
+    </w:p>
+    <w:p>
+      <w:pPr>
+        <w:tabs>
+          <w:tab w:val="left" w:pos="2107"/>
+        </w:tabs>
+        <w:rPr>
+          <w:color w:val="000000" w:themeColor="text1"/>
+          <w:lang w:val="en-US"/>
+        </w:rPr>
+      </w:pPr>
+    </w:p>
+    <w:p>
+      <w:pPr>
+        <w:tabs>
+          <w:tab w:val="left" w:pos="2107"/>
+        </w:tabs>
+        <w:rPr>
+          <w:color w:val="000000" w:themeColor="text1"/>
+          <w:lang w:val="en-US"/>
+        </w:rPr>
+      </w:pPr>
+    </w:p>
+    <w:p>
+      <w:pPr>
+        <w:rPr>
+          <w:rFonts w:ascii="Menlo" w:hAnsi="Menlo" w:cs="Menlo"/>
+          <w:color w:val="000000" w:themeColor="text1"/>
+          <w:sz w:val="18"/>
+          <w:szCs w:val="18"/>
+        </w:rPr>
+      </w:pPr>
+      <w:r>
+        <w:rPr>
+          <w:rFonts w:ascii="Menlo" w:hAnsi="Menlo" w:cs="Menlo"/>
+          <w:color w:val="000000" w:themeColor="text1"/>
+          <w:sz w:val="18"/>
+          <w:szCs w:val="18"/>
+        </w:rPr>
+        <w:t>Train accuracy: 0.9981481432914734</w:t>
+      </w:r>
+    </w:p>
+    <w:p>
+      <w:pPr>
+        <w:tabs>
+          <w:tab w:val="left" w:pos="2107"/>
+        </w:tabs>
+        <w:rPr>
+          <w:rFonts w:ascii="Menlo" w:hAnsi="Menlo" w:cs="Menlo"/>
+          <w:color w:val="000000" w:themeColor="text1"/>
+          <w:sz w:val="18"/>
+          <w:szCs w:val="18"/>
+        </w:rPr>
+      </w:pPr>
+      <w:r>
+        <w:rPr>
+          <w:rFonts w:ascii="Menlo" w:hAnsi="Menlo" w:cs="Menlo"/>
+          <w:color w:val="000000" w:themeColor="text1"/>
+          <w:sz w:val="18"/>
+          <w:szCs w:val="18"/>
+        </w:rPr>
+        <w:t>Test accuracy: 0.9555555582046509</w:t>
+      </w:r>
+    </w:p>
+    <w:p>
+      <w:pPr>
+        <w:tabs>
+          <w:tab w:val="left" w:pos="2107"/>
+        </w:tabs>
+        <w:rPr>
+          <w:rFonts w:ascii="Menlo" w:hAnsi="Menlo" w:cs="Menlo"/>
+          <w:color w:val="000000" w:themeColor="text1"/>
+          <w:sz w:val="18"/>
+          <w:szCs w:val="18"/>
+        </w:rPr>
+      </w:pPr>
+    </w:p>
+    <w:p>
+      <w:pPr>
+        <w:rPr>
+          <w:rFonts w:ascii="Menlo" w:hAnsi="Menlo" w:cs="Menlo"/>
+          <w:color w:val="000000" w:themeColor="text1"/>
+          <w:sz w:val="18"/>
+          <w:szCs w:val="18"/>
+        </w:rPr>
+      </w:pPr>
+      <w:r>
+        <w:rPr>
+          <w:rFonts w:ascii="Menlo" w:hAnsi="Menlo" w:cs="Menlo"/>
+          <w:color w:val="000000" w:themeColor="text1"/>
+          <w:sz w:val="18"/>
+          <w:szCs w:val="18"/>
+        </w:rPr>
+        <w:t>Classification Report:</w:t>
+      </w:r>
+    </w:p>
+    <w:p>
+      <w:pPr>
+        <w:rPr>
+          <w:rFonts w:ascii="Menlo" w:hAnsi="Menlo" w:cs="Menlo"/>
+          <w:color w:val="000000" w:themeColor="text1"/>
+          <w:sz w:val="18"/>
+          <w:szCs w:val="18"/>
+        </w:rPr>
+      </w:pPr>
+      <w:r>
+        <w:rPr>
+          <w:rFonts w:ascii="Menlo" w:hAnsi="Menlo" w:cs="Menlo"/>
+          <w:color w:val="000000" w:themeColor="text1"/>
+          <w:sz w:val="18"/>
+          <w:szCs w:val="18"/>
+        </w:rPr>
+        <w:t xml:space="preserve">                 precision    recall  f1-score   support</w:t>
+      </w:r>
+    </w:p>
+    <w:p>
+      <w:pPr>
+        <w:rPr>
+          <w:rFonts w:ascii="Menlo" w:hAnsi="Menlo" w:cs="Menlo"/>
+          <w:color w:val="000000" w:themeColor="text1"/>
+          <w:sz w:val="18"/>
+          <w:szCs w:val="18"/>
+        </w:rPr>
+      </w:pPr>
+    </w:p>
+    <w:p>
+      <w:pPr>
+        <w:rPr>
+          <w:rFonts w:ascii="Menlo" w:hAnsi="Menlo" w:cs="Menlo"/>
+          <w:color w:val="000000" w:themeColor="text1"/>
+          <w:sz w:val="18"/>
+          <w:szCs w:val="18"/>
+        </w:rPr>
+      </w:pPr>
+      <w:r>
+        <w:rPr>
+          <w:rFonts w:ascii="Menlo" w:hAnsi="Menlo" w:cs="Menlo"/>
+          <w:color w:val="000000" w:themeColor="text1"/>
+          <w:sz w:val="18"/>
+          <w:szCs w:val="18"/>
+        </w:rPr>
+        <w:t xml:space="preserve"> Arshdeep_Singh       0.94      0.97      0.95        32</w:t>
+      </w:r>
+    </w:p>
+    <w:p>
+      <w:pPr>
+        <w:rPr>
+          <w:rFonts w:ascii="Menlo" w:hAnsi="Menlo" w:cs="Menlo"/>
+          <w:color w:val="000000" w:themeColor="text1"/>
+          <w:sz w:val="18"/>
+          <w:szCs w:val="18"/>
+        </w:rPr>
+      </w:pPr>
+      <w:r>
+        <w:rPr>
+          <w:rFonts w:ascii="Menlo" w:hAnsi="Menlo" w:cs="Menlo"/>
+          <w:color w:val="000000" w:themeColor="text1"/>
+          <w:sz w:val="18"/>
+          <w:szCs w:val="18"/>
+        </w:rPr>
+        <w:t xml:space="preserve">     Axar_Patel       0.92      1.00      0.96        12</w:t>
+      </w:r>
+    </w:p>
+    <w:p>
+      <w:pPr>
+        <w:rPr>
+          <w:rFonts w:ascii="Menlo" w:hAnsi="Menlo" w:cs="Menlo"/>
+          <w:color w:val="000000" w:themeColor="text1"/>
+          <w:sz w:val="18"/>
+          <w:szCs w:val="18"/>
+        </w:rPr>
+      </w:pPr>
+      <w:r>
+        <w:rPr>
+          <w:rFonts w:ascii="Menlo" w:hAnsi="Menlo" w:cs="Menlo"/>
+          <w:color w:val="000000" w:themeColor="text1"/>
+          <w:sz w:val="18"/>
+          <w:szCs w:val="18"/>
+        </w:rPr>
+        <w:t xml:space="preserve"> Jasprit_Bumrah       0.94      1.00      0.97        15</w:t>
+      </w:r>
+    </w:p>
+    <w:p>
+      <w:pPr>
+        <w:rPr>
+          <w:rFonts w:ascii="Menlo" w:hAnsi="Menlo" w:cs="Menlo"/>
+          <w:color w:val="000000" w:themeColor="text1"/>
+          <w:sz w:val="18"/>
+          <w:szCs w:val="18"/>
+        </w:rPr>
+      </w:pPr>
+      <w:r>
+        <w:rPr>
+          <w:rFonts w:ascii="Menlo" w:hAnsi="Menlo" w:cs="Menlo"/>
+          <w:color w:val="000000" w:themeColor="text1"/>
+          <w:sz w:val="18"/>
+          <w:szCs w:val="18"/>
+        </w:rPr>
+        <w:t xml:space="preserve">  Kuldeep_Yadav       0.96      0.96      0.96        23</w:t>
+      </w:r>
+    </w:p>
+    <w:p>
+      <w:pPr>
+        <w:rPr>
+          <w:rFonts w:ascii="Menlo" w:hAnsi="Menlo" w:cs="Menlo"/>
+          <w:color w:val="000000" w:themeColor="text1"/>
+          <w:sz w:val="18"/>
+          <w:szCs w:val="18"/>
+        </w:rPr>
+      </w:pPr>
+      <w:r>
+        <w:rPr>
+          <w:rFonts w:ascii="Menlo" w:hAnsi="Menlo" w:cs="Menlo"/>
+          <w:color w:val="000000" w:themeColor="text1"/>
+          <w:sz w:val="18"/>
+          <w:szCs w:val="18"/>
+        </w:rPr>
+        <w:t>Ravindra_Jadeja       1.00      0.88      0.93        24</w:t>
+      </w:r>
+    </w:p>
+    <w:p>
+      <w:pPr>
+        <w:rPr>
+          <w:rFonts w:ascii="Menlo" w:hAnsi="Menlo" w:cs="Menlo"/>
+          <w:color w:val="000000" w:themeColor="text1"/>
+          <w:sz w:val="18"/>
+          <w:szCs w:val="18"/>
+        </w:rPr>
+      </w:pPr>
+      <w:r>
+        <w:rPr>
+          <w:rFonts w:ascii="Menlo" w:hAnsi="Menlo" w:cs="Menlo"/>
+          <w:color w:val="000000" w:themeColor="text1"/>
+          <w:sz w:val="18"/>
+          <w:szCs w:val="18"/>
+        </w:rPr>
+        <w:t xml:space="preserve">    Virat_Kohli       0.97      0.97      0.97        29</w:t>
+      </w:r>
+    </w:p>
+    <w:p>
+      <w:pPr>
+        <w:rPr>
+          <w:rFonts w:ascii="Menlo" w:hAnsi="Menlo" w:cs="Menlo"/>
+          <w:color w:val="000000" w:themeColor="text1"/>
+          <w:sz w:val="18"/>
+          <w:szCs w:val="18"/>
+        </w:rPr>
+      </w:pPr>
+    </w:p>
+    <w:p>
+      <w:pPr>
+        <w:rPr>
+          <w:rFonts w:ascii="Menlo" w:hAnsi="Menlo" w:cs="Menlo"/>
+          <w:color w:val="000000" w:themeColor="text1"/>
+          <w:sz w:val="18"/>
+          <w:szCs w:val="18"/>
+        </w:rPr>
+      </w:pPr>
+      <w:r>
+        <w:rPr>
+          <w:rFonts w:ascii="Menlo" w:hAnsi="Menlo" w:cs="Menlo"/>
+          <w:color w:val="000000" w:themeColor="text1"/>
+          <w:sz w:val="18"/>
+          <w:szCs w:val="18"/>
+        </w:rPr>
+        <w:t xml:space="preserve">       accuracy                           0.96       135</w:t>
+      </w:r>
+    </w:p>
+    <w:p>
+      <w:pPr>
+        <w:rPr>
+          <w:rFonts w:ascii="Menlo" w:hAnsi="Menlo" w:cs="Menlo"/>
+          <w:color w:val="000000" w:themeColor="text1"/>
+          <w:sz w:val="18"/>
+          <w:szCs w:val="18"/>
+        </w:rPr>
+      </w:pPr>
+      <w:r>
+        <w:rPr>
+          <w:rFonts w:ascii="Menlo" w:hAnsi="Menlo" w:cs="Menlo"/>
+          <w:color w:val="000000" w:themeColor="text1"/>
+          <w:sz w:val="18"/>
+          <w:szCs w:val="18"/>
+        </w:rPr>
+        <w:t xml:space="preserve">      macro avg       0.95      0.96      0.96       135</w:t>
+      </w:r>
+    </w:p>
+    <w:p>
+      <w:pPr>
+        <w:tabs>
+          <w:tab w:val="left" w:pos="2107"/>
+        </w:tabs>
+        <w:rPr>
+          <w:rFonts w:ascii="Menlo" w:hAnsi="Menlo" w:cs="Menlo"/>
+          <w:color w:val="000000" w:themeColor="text1"/>
+          <w:sz w:val="18"/>
+          <w:szCs w:val="18"/>
+        </w:rPr>
+      </w:pPr>
+      <w:r>
+        <w:rPr>
+          <w:rFonts w:ascii="Menlo" w:hAnsi="Menlo" w:cs="Menlo"/>
+          <w:color w:val="000000" w:themeColor="text1"/>
+          <w:sz w:val="18"/>
+          <w:szCs w:val="18"/>
+        </w:rPr>
+        <w:t xml:space="preserve">   weighted avg       0.96      0.96      0.96       135</w:t>
+      </w:r>
+    </w:p>
+    <w:p>
+      <w:pPr>
+        <w:tabs>
+          <w:tab w:val="left" w:pos="2107"/>
+        </w:tabs>
+        <w:rPr>
+          <w:rFonts w:ascii="Menlo" w:hAnsi="Menlo" w:cs="Menlo"/>
+          <w:color w:val="000000" w:themeColor="text1"/>
+          <w:sz w:val="18"/>
+          <w:szCs w:val="18"/>
+        </w:rPr>
+      </w:pPr>
+    </w:p>
+    <w:p>
+      <w:pPr>
+        <w:tabs>
+          <w:tab w:val="left" w:pos="2107"/>
+        </w:tabs>
+        <w:rPr>
+          <w:color w:val="000000" w:themeColor="text1"/>
+          <w:lang w:val="en-US"/>
+        </w:rPr>
+      </w:pPr>
+      <w:r>
+        <w:rPr>
+          <w:color w:val="000000" w:themeColor="text1"/>
+          <w:lang w:val="en-US"/>
+        </w:rPr>
+        <w:drawing>
+          <wp:inline distT="0" distB="0" distL="0" distR="0" wp14:anchorId="07D1760C" wp14:editId="488E68A6">
+            <wp:extent cx="4846320" cy="2407052"/>
+            <wp:effectExtent l="0" t="0" r="5080" b="6350"/>
+            <wp:docPr id="34724658" name="Picture 1"/>
+            <wp:cNvGraphicFramePr>
+              <a:graphicFrameLocks xmlns:a="http://schemas.openxmlformats.org/drawingml/2006/main" noChangeAspect="1"/>
+            </wp:cNvGraphicFramePr>
+            <a:graphic xmlns:a="http://schemas.openxmlformats.org/drawingml/2006/main">
+              <a:graphicData uri="http://schemas.openxmlformats.org/drawingml/2006/picture">
+                <pic:pic xmlns:pic="http://schemas.openxmlformats.org/drawingml/2006/picture">
+                  <pic:nvPicPr>
+                    <pic:cNvPr id="34724658" name=""/>
+                    <pic:cNvPicPr/>
+                  </pic:nvPicPr>
+                  <pic:blipFill>
+                    <a:blip r:embed="rId66"/>
+                    <a:stretch>
+                      <a:fillRect/>
+                    </a:stretch>
+                  </pic:blipFill>
+                  <pic:spPr>
+                    <a:xfrm>
+                      <a:off x="0" y="0"/>
+                      <a:ext cx="4876441" cy="2422012"/>
+                    </a:xfrm>
+                    <a:prstGeom prst="rect">
+                      <a:avLst/>
+                    </a:prstGeom>
+                  </pic:spPr>
+                </pic:pic>
+              </a:graphicData>
+            </a:graphic>
+          </wp:inline>
+        </w:drawing>
+      </w:r>
+    </w:p>
+    <w:p>
+      <w:pPr>
+        <w:tabs>
+          <w:tab w:val="left" w:pos="2107"/>
+        </w:tabs>
+        <w:rPr>
+          <w:color w:val="000000" w:themeColor="text1"/>
+          <w:lang w:val="en-US"/>
+        </w:rPr>
+      </w:pPr>
+    </w:p>
+    <w:p>
+      <w:pPr>
+        <w:tabs>
+          <w:tab w:val="left" w:pos="2107"/>
+        </w:tabs>
+        <w:rPr>
+          <w:color w:val="000000" w:themeColor="text1"/>
+          <w:lang w:val="en-US"/>
+        </w:rPr>
+      </w:pPr>
+      <w:r>
+        <w:rPr>
+          <w:color w:val="000000" w:themeColor="text1"/>
+          <w:lang w:val="en-US"/>
+        </w:rPr>
+        <w:drawing>
+          <wp:inline distT="0" distB="0" distL="0" distR="0" wp14:anchorId="26F26B0D" wp14:editId="23E0F5D4">
+            <wp:extent cx="3648456" cy="3183748"/>
+            <wp:effectExtent l="0" t="0" r="0" b="4445"/>
+            <wp:docPr id="490201112" name="Picture 1" descr="A graph with blue squares and white text&#10;&#10;Description automatically generated"/>
+            <wp:cNvGraphicFramePr>
+              <a:graphicFrameLocks xmlns:a="http://schemas.openxmlformats.org/drawingml/2006/main" noChangeAspect="1"/>
+            </wp:cNvGraphicFramePr>
+            <a:graphic xmlns:a="http://schemas.openxmlformats.org/drawingml/2006/main">
+              <a:graphicData uri="http://schemas.openxmlformats.org/drawingml/2006/picture">
+                <pic:pic xmlns:pic="http://schemas.openxmlformats.org/drawingml/2006/picture">
+                  <pic:nvPicPr>
+                    <pic:cNvPr id="490201112" name="Picture 1" descr="A graph with blue squares and white text&#10;&#10;Description automatically generated"/>
+                    <pic:cNvPicPr/>
+                  </pic:nvPicPr>
+                  <pic:blipFill>
+                    <a:blip r:embed="rId67"/>
+                    <a:stretch>
+                      <a:fillRect/>
+                    </a:stretch>
+                  </pic:blipFill>
+                  <pic:spPr>
+                    <a:xfrm>
+                      <a:off x="0" y="0"/>
+                      <a:ext cx="3655772" cy="3190132"/>
+                    </a:xfrm>
+                    <a:prstGeom prst="rect">
+                      <a:avLst/>
+                    </a:prstGeom>
+                  </pic:spPr>
+                </pic:pic>
+              </a:graphicData>
+            </a:graphic>
+          </wp:inline>
+        </w:drawing>
+      </w:r>
+    </w:p>
+    <w:p>
+      <w:pPr>
+        <w:tabs>
+          <w:tab w:val="left" w:pos="2107"/>
+        </w:tabs>
+        <w:rPr>
+          <w:color w:val="000000" w:themeColor="text1"/>
+          <w:lang w:val="en-US"/>
+        </w:rPr>
+      </w:pPr>
+    </w:p>
     <w:sectPr>
       <w:pgSz w:w="11906" w:h="16838"/>
       <w:pgMar w:top="1440" w:right="1440" w:bottom="1440" w:left="1440" w:header="708" w:footer="708" w:gutter="0"/>
@@ -21932,7 +23626,7 @@
     </w:lvl>
   </w:abstractNum>
   <w:abstractNum w:abstractNumId="5" w15:restartNumberingAfterBreak="0">
-    <w:nsid w:val="353C7B47"/>
+    <w:nsid w:val="2C5F044B"/>
     <w:multiLevelType w:val="hybridMultilevel"/>
     <w:tmpl w:val="0E620482"/>
     <w:lvl w:ilvl="0" w:tplc="FFFFFFFF">
@@ -22021,7 +23715,7 @@
     </w:lvl>
   </w:abstractNum>
   <w:abstractNum w:abstractNumId="6" w15:restartNumberingAfterBreak="0">
-    <w:nsid w:val="4D2B1D9B"/>
+    <w:nsid w:val="313A391A"/>
     <w:multiLevelType w:val="hybridMultilevel"/>
     <w:tmpl w:val="0E620482"/>
     <w:lvl w:ilvl="0" w:tplc="FFFFFFFF">
@@ -22110,7 +23804,7 @@
     </w:lvl>
   </w:abstractNum>
   <w:abstractNum w:abstractNumId="7" w15:restartNumberingAfterBreak="0">
-    <w:nsid w:val="5B551500"/>
+    <w:nsid w:val="353C7B47"/>
     <w:multiLevelType w:val="hybridMultilevel"/>
     <w:tmpl w:val="0E620482"/>
     <w:lvl w:ilvl="0" w:tplc="FFFFFFFF">
@@ -22199,6 +23893,184 @@
     </w:lvl>
   </w:abstractNum>
   <w:abstractNum w:abstractNumId="8" w15:restartNumberingAfterBreak="0">
+    <w:nsid w:val="4D2B1D9B"/>
+    <w:multiLevelType w:val="hybridMultilevel"/>
+    <w:tmpl w:val="0E620482"/>
+    <w:lvl w:ilvl="0" w:tplc="FFFFFFFF">
+      <w:start w:val="1"/>
+      <w:numFmt w:val="decimal"/>
+      <w:lvlText w:val="%1."/>
+      <w:lvlJc w:val="left"/>
+      <w:pPr>
+        <w:ind w:left="720" w:hanging="360"/>
+      </w:pPr>
+      <w:rPr>
+        <w:rFonts w:hint="default"/>
+      </w:rPr>
+    </w:lvl>
+    <w:lvl w:ilvl="1" w:tplc="FFFFFFFF" w:tentative="1">
+      <w:start w:val="1"/>
+      <w:numFmt w:val="lowerLetter"/>
+      <w:lvlText w:val="%2."/>
+      <w:lvlJc w:val="left"/>
+      <w:pPr>
+        <w:ind w:left="1440" w:hanging="360"/>
+      </w:pPr>
+    </w:lvl>
+    <w:lvl w:ilvl="2" w:tplc="FFFFFFFF" w:tentative="1">
+      <w:start w:val="1"/>
+      <w:numFmt w:val="lowerRoman"/>
+      <w:lvlText w:val="%3."/>
+      <w:lvlJc w:val="right"/>
+      <w:pPr>
+        <w:ind w:left="2160" w:hanging="180"/>
+      </w:pPr>
+    </w:lvl>
+    <w:lvl w:ilvl="3" w:tplc="FFFFFFFF" w:tentative="1">
+      <w:start w:val="1"/>
+      <w:numFmt w:val="decimal"/>
+      <w:lvlText w:val="%4."/>
+      <w:lvlJc w:val="left"/>
+      <w:pPr>
+        <w:ind w:left="2880" w:hanging="360"/>
+      </w:pPr>
+    </w:lvl>
+    <w:lvl w:ilvl="4" w:tplc="FFFFFFFF" w:tentative="1">
+      <w:start w:val="1"/>
+      <w:numFmt w:val="lowerLetter"/>
+      <w:lvlText w:val="%5."/>
+      <w:lvlJc w:val="left"/>
+      <w:pPr>
+        <w:ind w:left="3600" w:hanging="360"/>
+      </w:pPr>
+    </w:lvl>
+    <w:lvl w:ilvl="5" w:tplc="FFFFFFFF" w:tentative="1">
+      <w:start w:val="1"/>
+      <w:numFmt w:val="lowerRoman"/>
+      <w:lvlText w:val="%6."/>
+      <w:lvlJc w:val="right"/>
+      <w:pPr>
+        <w:ind w:left="4320" w:hanging="180"/>
+      </w:pPr>
+    </w:lvl>
+    <w:lvl w:ilvl="6" w:tplc="FFFFFFFF" w:tentative="1">
+      <w:start w:val="1"/>
+      <w:numFmt w:val="decimal"/>
+      <w:lvlText w:val="%7."/>
+      <w:lvlJc w:val="left"/>
+      <w:pPr>
+        <w:ind w:left="5040" w:hanging="360"/>
+      </w:pPr>
+    </w:lvl>
+    <w:lvl w:ilvl="7" w:tplc="FFFFFFFF" w:tentative="1">
+      <w:start w:val="1"/>
+      <w:numFmt w:val="lowerLetter"/>
+      <w:lvlText w:val="%8."/>
+      <w:lvlJc w:val="left"/>
+      <w:pPr>
+        <w:ind w:left="5760" w:hanging="360"/>
+      </w:pPr>
+    </w:lvl>
+    <w:lvl w:ilvl="8" w:tplc="FFFFFFFF" w:tentative="1">
+      <w:start w:val="1"/>
+      <w:numFmt w:val="lowerRoman"/>
+      <w:lvlText w:val="%9."/>
+      <w:lvlJc w:val="right"/>
+      <w:pPr>
+        <w:ind w:left="6480" w:hanging="180"/>
+      </w:pPr>
+    </w:lvl>
+  </w:abstractNum>
+  <w:abstractNum w:abstractNumId="9" w15:restartNumberingAfterBreak="0">
+    <w:nsid w:val="5B551500"/>
+    <w:multiLevelType w:val="hybridMultilevel"/>
+    <w:tmpl w:val="0E620482"/>
+    <w:lvl w:ilvl="0" w:tplc="FFFFFFFF">
+      <w:start w:val="1"/>
+      <w:numFmt w:val="decimal"/>
+      <w:lvlText w:val="%1."/>
+      <w:lvlJc w:val="left"/>
+      <w:pPr>
+        <w:ind w:left="720" w:hanging="360"/>
+      </w:pPr>
+      <w:rPr>
+        <w:rFonts w:hint="default"/>
+      </w:rPr>
+    </w:lvl>
+    <w:lvl w:ilvl="1" w:tplc="FFFFFFFF" w:tentative="1">
+      <w:start w:val="1"/>
+      <w:numFmt w:val="lowerLetter"/>
+      <w:lvlText w:val="%2."/>
+      <w:lvlJc w:val="left"/>
+      <w:pPr>
+        <w:ind w:left="1440" w:hanging="360"/>
+      </w:pPr>
+    </w:lvl>
+    <w:lvl w:ilvl="2" w:tplc="FFFFFFFF" w:tentative="1">
+      <w:start w:val="1"/>
+      <w:numFmt w:val="lowerRoman"/>
+      <w:lvlText w:val="%3."/>
+      <w:lvlJc w:val="right"/>
+      <w:pPr>
+        <w:ind w:left="2160" w:hanging="180"/>
+      </w:pPr>
+    </w:lvl>
+    <w:lvl w:ilvl="3" w:tplc="FFFFFFFF" w:tentative="1">
+      <w:start w:val="1"/>
+      <w:numFmt w:val="decimal"/>
+      <w:lvlText w:val="%4."/>
+      <w:lvlJc w:val="left"/>
+      <w:pPr>
+        <w:ind w:left="2880" w:hanging="360"/>
+      </w:pPr>
+    </w:lvl>
+    <w:lvl w:ilvl="4" w:tplc="FFFFFFFF" w:tentative="1">
+      <w:start w:val="1"/>
+      <w:numFmt w:val="lowerLetter"/>
+      <w:lvlText w:val="%5."/>
+      <w:lvlJc w:val="left"/>
+      <w:pPr>
+        <w:ind w:left="3600" w:hanging="360"/>
+      </w:pPr>
+    </w:lvl>
+    <w:lvl w:ilvl="5" w:tplc="FFFFFFFF" w:tentative="1">
+      <w:start w:val="1"/>
+      <w:numFmt w:val="lowerRoman"/>
+      <w:lvlText w:val="%6."/>
+      <w:lvlJc w:val="right"/>
+      <w:pPr>
+        <w:ind w:left="4320" w:hanging="180"/>
+      </w:pPr>
+    </w:lvl>
+    <w:lvl w:ilvl="6" w:tplc="FFFFFFFF" w:tentative="1">
+      <w:start w:val="1"/>
+      <w:numFmt w:val="decimal"/>
+      <w:lvlText w:val="%7."/>
+      <w:lvlJc w:val="left"/>
+      <w:pPr>
+        <w:ind w:left="5040" w:hanging="360"/>
+      </w:pPr>
+    </w:lvl>
+    <w:lvl w:ilvl="7" w:tplc="FFFFFFFF" w:tentative="1">
+      <w:start w:val="1"/>
+      <w:numFmt w:val="lowerLetter"/>
+      <w:lvlText w:val="%8."/>
+      <w:lvlJc w:val="left"/>
+      <w:pPr>
+        <w:ind w:left="5760" w:hanging="360"/>
+      </w:pPr>
+    </w:lvl>
+    <w:lvl w:ilvl="8" w:tplc="FFFFFFFF" w:tentative="1">
+      <w:start w:val="1"/>
+      <w:numFmt w:val="lowerRoman"/>
+      <w:lvlText w:val="%9."/>
+      <w:lvlJc w:val="right"/>
+      <w:pPr>
+        <w:ind w:left="6480" w:hanging="180"/>
+      </w:pPr>
+    </w:lvl>
+  </w:abstractNum>
+  <w:abstractNum w:abstractNumId="10" w15:restartNumberingAfterBreak="0">
     <w:nsid w:val="5FEE6565"/>
     <w:multiLevelType w:val="hybridMultilevel"/>
     <w:tmpl w:val="A440B552"/>
@@ -22289,7 +24161,7 @@
       </w:pPr>
     </w:lvl>
   </w:abstractNum>
-  <w:abstractNum w:abstractNumId="9" w15:restartNumberingAfterBreak="0">
+  <w:abstractNum w:abstractNumId="11" w15:restartNumberingAfterBreak="0">
     <w:nsid w:val="6BEC0AAC"/>
     <w:multiLevelType w:val="hybridMultilevel"/>
     <w:tmpl w:val="A440B552"/>
@@ -22380,7 +24252,7 @@
       </w:pPr>
     </w:lvl>
   </w:abstractNum>
-  <w:abstractNum w:abstractNumId="10" w15:restartNumberingAfterBreak="0">
+  <w:abstractNum w:abstractNumId="12" w15:restartNumberingAfterBreak="0">
     <w:nsid w:val="6DF46F6C"/>
     <w:multiLevelType w:val="hybridMultilevel"/>
     <w:tmpl w:val="0E620482"/>
@@ -22469,7 +24341,7 @@
       </w:pPr>
     </w:lvl>
   </w:abstractNum>
-  <w:abstractNum w:abstractNumId="11" w15:restartNumberingAfterBreak="0">
+  <w:abstractNum w:abstractNumId="13" w15:restartNumberingAfterBreak="0">
     <w:nsid w:val="6E2E1D52"/>
     <w:multiLevelType w:val="hybridMultilevel"/>
     <w:tmpl w:val="0E620482"/>
@@ -22558,7 +24430,7 @@
       </w:pPr>
     </w:lvl>
   </w:abstractNum>
-  <w:abstractNum w:abstractNumId="12" w15:restartNumberingAfterBreak="0">
+  <w:abstractNum w:abstractNumId="14" w15:restartNumberingAfterBreak="0">
     <w:nsid w:val="70595D04"/>
     <w:multiLevelType w:val="hybridMultilevel"/>
     <w:tmpl w:val="0E620482"/>
@@ -22647,7 +24519,7 @@
       </w:pPr>
     </w:lvl>
   </w:abstractNum>
-  <w:abstractNum w:abstractNumId="13" w15:restartNumberingAfterBreak="0">
+  <w:abstractNum w:abstractNumId="15" w15:restartNumberingAfterBreak="0">
     <w:nsid w:val="72587248"/>
     <w:multiLevelType w:val="hybridMultilevel"/>
     <w:tmpl w:val="0E620482"/>
@@ -22736,7 +24608,7 @@
       </w:pPr>
     </w:lvl>
   </w:abstractNum>
-  <w:abstractNum w:abstractNumId="14" w15:restartNumberingAfterBreak="0">
+  <w:abstractNum w:abstractNumId="16" w15:restartNumberingAfterBreak="0">
     <w:nsid w:val="731D7059"/>
     <w:multiLevelType w:val="hybridMultilevel"/>
     <w:tmpl w:val="A440B552"/>
@@ -22828,7 +24700,7 @@
     </w:lvl>
   </w:abstractNum>
   <w:num w:numId="1" w16cid:durableId="1713337330">
-    <w:abstractNumId w:val="14"/>
+    <w:abstractNumId w:val="16"/>
   </w:num>
   <w:num w:numId="2" w16cid:durableId="1928224988">
     <w:abstractNumId w:val="3"/>
@@ -22837,40 +24709,46 @@
     <w:abstractNumId w:val="0"/>
   </w:num>
   <w:num w:numId="4" w16cid:durableId="196622720">
-    <w:abstractNumId w:val="9"/>
+    <w:abstractNumId w:val="11"/>
   </w:num>
   <w:num w:numId="5" w16cid:durableId="557934374">
-    <w:abstractNumId w:val="8"/>
+    <w:abstractNumId w:val="10"/>
   </w:num>
   <w:num w:numId="6" w16cid:durableId="177430047">
     <w:abstractNumId w:val="2"/>
   </w:num>
   <w:num w:numId="7" w16cid:durableId="1888368620">
-    <w:abstractNumId w:val="13"/>
+    <w:abstractNumId w:val="15"/>
   </w:num>
   <w:num w:numId="8" w16cid:durableId="926885726">
-    <w:abstractNumId w:val="12"/>
+    <w:abstractNumId w:val="14"/>
   </w:num>
   <w:num w:numId="9" w16cid:durableId="1967545828">
-    <w:abstractNumId w:val="6"/>
+    <w:abstractNumId w:val="8"/>
   </w:num>
   <w:num w:numId="10" w16cid:durableId="616445298">
     <w:abstractNumId w:val="4"/>
   </w:num>
   <w:num w:numId="11" w16cid:durableId="1651979266">
-    <w:abstractNumId w:val="10"/>
+    <w:abstractNumId w:val="12"/>
   </w:num>
   <w:num w:numId="12" w16cid:durableId="403064101">
-    <w:abstractNumId w:val="11"/>
+    <w:abstractNumId w:val="13"/>
   </w:num>
   <w:num w:numId="13" w16cid:durableId="389889531">
-    <w:abstractNumId w:val="5"/>
+    <w:abstractNumId w:val="7"/>
   </w:num>
   <w:num w:numId="14" w16cid:durableId="1334526533">
     <w:abstractNumId w:val="1"/>
   </w:num>
   <w:num w:numId="15" w16cid:durableId="1261569281">
-    <w:abstractNumId w:val="7"/>
+    <w:abstractNumId w:val="9"/>
+  </w:num>
+  <w:num w:numId="16" w16cid:durableId="1390615145">
+    <w:abstractNumId w:val="5"/>
+  </w:num>
+  <w:num w:numId="17" w16cid:durableId="1759053741">
+    <w:abstractNumId w:val="6"/>
   </w:num>
 </w:numbering>
 </file>

</xml_diff>

<commit_message>
added more data to axar to support
</commit_message>
<xml_diff>
--- a/CricXpert/Hybrid_Spatio_Temporal_Model_For_Gait_Analysis/model_performance.docx
+++ b/CricXpert/Hybrid_Spatio_Temporal_Model_For_Gait_Analysis/model_performance.docx
@@ -262,7 +262,9 @@
       </w:r>
       <w:r>
         <w:br/>
-        <w:t>continue from this…</w:t>
+      </w:r>
+      <w:r>
+        <w:t>tried out different combinations and decided to go GRU and a custom model architecture setup</w:t>
       </w:r>
     </w:p>
     <w:p>
@@ -23119,6 +23121,11 @@
     </w:p>
     <w:p>
       <w:pPr>
+        <w:pStyle w:val="ListParagraph"/>
+        <w:numPr>
+          <w:ilvl w:val="0"/>
+          <w:numId w:val="15"/>
+        </w:numPr>
         <w:tabs>
           <w:tab w:val="left" w:pos="2107"/>
         </w:tabs>
@@ -23127,6 +23134,431 @@
           <w:lang w:val="en-US"/>
         </w:rPr>
       </w:pPr>
+      <w:r>
+        <w:rPr>
+          <w:color w:val="000000" w:themeColor="text1"/>
+          <w:lang w:val="en-US"/>
+        </w:rPr>
+        <w:lastRenderedPageBreak/>
+        <w:t>GRU with the features step length, joint velocities, joint angles with regularization and adjusted dropouts</w:t>
+      </w:r>
+      <w:r>
+        <w:rPr>
+          <w:color w:val="000000" w:themeColor="text1"/>
+          <w:lang w:val="en-US"/>
+        </w:rPr>
+        <w:t xml:space="preserve"> and adjusted sequence length</w:t>
+      </w:r>
+    </w:p>
+    <w:p>
+      <w:pPr>
+        <w:tabs>
+          <w:tab w:val="left" w:pos="2107"/>
+        </w:tabs>
+        <w:rPr>
+          <w:color w:val="000000" w:themeColor="text1"/>
+          <w:lang w:val="en-US"/>
+        </w:rPr>
+      </w:pPr>
+    </w:p>
+    <w:p>
+      <w:pPr>
+        <w:rPr>
+          <w:rFonts w:ascii="Menlo" w:hAnsi="Menlo" w:cs="Menlo"/>
+          <w:color w:val="000000" w:themeColor="text1"/>
+          <w:sz w:val="18"/>
+          <w:szCs w:val="18"/>
+        </w:rPr>
+      </w:pPr>
+      <w:r>
+        <w:rPr>
+          <w:rFonts w:ascii="Menlo" w:hAnsi="Menlo" w:cs="Menlo"/>
+          <w:color w:val="000000" w:themeColor="text1"/>
+          <w:sz w:val="18"/>
+          <w:szCs w:val="18"/>
+        </w:rPr>
+        <w:t>Train accuracy: 0.9941860437393188</w:t>
+      </w:r>
+    </w:p>
+    <w:p>
+      <w:pPr>
+        <w:tabs>
+          <w:tab w:val="left" w:pos="2107"/>
+        </w:tabs>
+        <w:rPr>
+          <w:rFonts w:ascii="Menlo" w:hAnsi="Menlo" w:cs="Menlo"/>
+          <w:color w:val="000000" w:themeColor="text1"/>
+          <w:sz w:val="18"/>
+          <w:szCs w:val="18"/>
+        </w:rPr>
+      </w:pPr>
+      <w:r>
+        <w:rPr>
+          <w:rFonts w:ascii="Menlo" w:hAnsi="Menlo" w:cs="Menlo"/>
+          <w:color w:val="000000" w:themeColor="text1"/>
+          <w:sz w:val="18"/>
+          <w:szCs w:val="18"/>
+        </w:rPr>
+        <w:t>Test accuracy: 0.9844961166381836</w:t>
+      </w:r>
+    </w:p>
+    <w:p>
+      <w:pPr>
+        <w:tabs>
+          <w:tab w:val="left" w:pos="2107"/>
+        </w:tabs>
+        <w:rPr>
+          <w:rFonts w:ascii="Menlo" w:hAnsi="Menlo" w:cs="Menlo"/>
+          <w:color w:val="000000" w:themeColor="text1"/>
+          <w:sz w:val="18"/>
+          <w:szCs w:val="18"/>
+        </w:rPr>
+      </w:pPr>
+    </w:p>
+    <w:p>
+      <w:pPr>
+        <w:rPr>
+          <w:rFonts w:ascii="Menlo" w:hAnsi="Menlo" w:cs="Menlo"/>
+          <w:color w:val="000000" w:themeColor="text1"/>
+          <w:sz w:val="18"/>
+          <w:szCs w:val="18"/>
+        </w:rPr>
+      </w:pPr>
+      <w:r>
+        <w:rPr>
+          <w:rFonts w:ascii="Menlo" w:hAnsi="Menlo" w:cs="Menlo"/>
+          <w:color w:val="000000" w:themeColor="text1"/>
+          <w:sz w:val="18"/>
+          <w:szCs w:val="18"/>
+        </w:rPr>
+        <w:t>Classification Report:</w:t>
+      </w:r>
+    </w:p>
+    <w:p>
+      <w:pPr>
+        <w:rPr>
+          <w:rFonts w:ascii="Menlo" w:hAnsi="Menlo" w:cs="Menlo"/>
+          <w:color w:val="000000" w:themeColor="text1"/>
+          <w:sz w:val="18"/>
+          <w:szCs w:val="18"/>
+        </w:rPr>
+      </w:pPr>
+      <w:r>
+        <w:rPr>
+          <w:rFonts w:ascii="Menlo" w:hAnsi="Menlo" w:cs="Menlo"/>
+          <w:color w:val="000000" w:themeColor="text1"/>
+          <w:sz w:val="18"/>
+          <w:szCs w:val="18"/>
+        </w:rPr>
+        <w:t xml:space="preserve">                 precision    recall  f1-score   support</w:t>
+      </w:r>
+    </w:p>
+    <w:p>
+      <w:pPr>
+        <w:rPr>
+          <w:rFonts w:ascii="Menlo" w:hAnsi="Menlo" w:cs="Menlo"/>
+          <w:color w:val="000000" w:themeColor="text1"/>
+          <w:sz w:val="18"/>
+          <w:szCs w:val="18"/>
+        </w:rPr>
+      </w:pPr>
+    </w:p>
+    <w:p>
+      <w:pPr>
+        <w:rPr>
+          <w:rFonts w:ascii="Menlo" w:hAnsi="Menlo" w:cs="Menlo"/>
+          <w:color w:val="000000" w:themeColor="text1"/>
+          <w:sz w:val="18"/>
+          <w:szCs w:val="18"/>
+        </w:rPr>
+      </w:pPr>
+      <w:r>
+        <w:rPr>
+          <w:rFonts w:ascii="Menlo" w:hAnsi="Menlo" w:cs="Menlo"/>
+          <w:color w:val="000000" w:themeColor="text1"/>
+          <w:sz w:val="18"/>
+          <w:szCs w:val="18"/>
+        </w:rPr>
+        <w:t xml:space="preserve"> Arshdeep_Singh       0.94      1.00      0.97        30</w:t>
+      </w:r>
+    </w:p>
+    <w:p>
+      <w:pPr>
+        <w:rPr>
+          <w:rFonts w:ascii="Menlo" w:hAnsi="Menlo" w:cs="Menlo"/>
+          <w:color w:val="000000" w:themeColor="text1"/>
+          <w:sz w:val="18"/>
+          <w:szCs w:val="18"/>
+        </w:rPr>
+      </w:pPr>
+      <w:r>
+        <w:rPr>
+          <w:rFonts w:ascii="Menlo" w:hAnsi="Menlo" w:cs="Menlo"/>
+          <w:color w:val="000000" w:themeColor="text1"/>
+          <w:sz w:val="18"/>
+          <w:szCs w:val="18"/>
+        </w:rPr>
+        <w:t xml:space="preserve">     Axar_Patel       1.00      1.00      1.00         7</w:t>
+      </w:r>
+    </w:p>
+    <w:p>
+      <w:pPr>
+        <w:rPr>
+          <w:rFonts w:ascii="Menlo" w:hAnsi="Menlo" w:cs="Menlo"/>
+          <w:color w:val="000000" w:themeColor="text1"/>
+          <w:sz w:val="18"/>
+          <w:szCs w:val="18"/>
+        </w:rPr>
+      </w:pPr>
+      <w:r>
+        <w:rPr>
+          <w:rFonts w:ascii="Menlo" w:hAnsi="Menlo" w:cs="Menlo"/>
+          <w:color w:val="000000" w:themeColor="text1"/>
+          <w:sz w:val="18"/>
+          <w:szCs w:val="18"/>
+        </w:rPr>
+        <w:t xml:space="preserve"> Jasprit_Bumrah       1.00      1.00      1.00        19</w:t>
+      </w:r>
+    </w:p>
+    <w:p>
+      <w:pPr>
+        <w:rPr>
+          <w:rFonts w:ascii="Menlo" w:hAnsi="Menlo" w:cs="Menlo"/>
+          <w:color w:val="000000" w:themeColor="text1"/>
+          <w:sz w:val="18"/>
+          <w:szCs w:val="18"/>
+        </w:rPr>
+      </w:pPr>
+      <w:r>
+        <w:rPr>
+          <w:rFonts w:ascii="Menlo" w:hAnsi="Menlo" w:cs="Menlo"/>
+          <w:color w:val="000000" w:themeColor="text1"/>
+          <w:sz w:val="18"/>
+          <w:szCs w:val="18"/>
+        </w:rPr>
+        <w:t xml:space="preserve">  Kuldeep_Yadav       1.00      0.91      0.95        22</w:t>
+      </w:r>
+    </w:p>
+    <w:p>
+      <w:pPr>
+        <w:rPr>
+          <w:rFonts w:ascii="Menlo" w:hAnsi="Menlo" w:cs="Menlo"/>
+          <w:color w:val="000000" w:themeColor="text1"/>
+          <w:sz w:val="18"/>
+          <w:szCs w:val="18"/>
+        </w:rPr>
+      </w:pPr>
+      <w:r>
+        <w:rPr>
+          <w:rFonts w:ascii="Menlo" w:hAnsi="Menlo" w:cs="Menlo"/>
+          <w:color w:val="000000" w:themeColor="text1"/>
+          <w:sz w:val="18"/>
+          <w:szCs w:val="18"/>
+        </w:rPr>
+        <w:t>Ravindra_Jadeja       1.00      1.00      1.00        25</w:t>
+      </w:r>
+    </w:p>
+    <w:p>
+      <w:pPr>
+        <w:rPr>
+          <w:rFonts w:ascii="Menlo" w:hAnsi="Menlo" w:cs="Menlo"/>
+          <w:color w:val="000000" w:themeColor="text1"/>
+          <w:sz w:val="18"/>
+          <w:szCs w:val="18"/>
+        </w:rPr>
+      </w:pPr>
+      <w:r>
+        <w:rPr>
+          <w:rFonts w:ascii="Menlo" w:hAnsi="Menlo" w:cs="Menlo"/>
+          <w:color w:val="000000" w:themeColor="text1"/>
+          <w:sz w:val="18"/>
+          <w:szCs w:val="18"/>
+        </w:rPr>
+        <w:t xml:space="preserve">    Virat_Kohli       1.00      1.00      1.00        26</w:t>
+      </w:r>
+    </w:p>
+    <w:p>
+      <w:pPr>
+        <w:rPr>
+          <w:rFonts w:ascii="Menlo" w:hAnsi="Menlo" w:cs="Menlo"/>
+          <w:color w:val="000000" w:themeColor="text1"/>
+          <w:sz w:val="18"/>
+          <w:szCs w:val="18"/>
+        </w:rPr>
+      </w:pPr>
+    </w:p>
+    <w:p>
+      <w:pPr>
+        <w:rPr>
+          <w:rFonts w:ascii="Menlo" w:hAnsi="Menlo" w:cs="Menlo"/>
+          <w:color w:val="000000" w:themeColor="text1"/>
+          <w:sz w:val="18"/>
+          <w:szCs w:val="18"/>
+        </w:rPr>
+      </w:pPr>
+      <w:r>
+        <w:rPr>
+          <w:rFonts w:ascii="Menlo" w:hAnsi="Menlo" w:cs="Menlo"/>
+          <w:color w:val="000000" w:themeColor="text1"/>
+          <w:sz w:val="18"/>
+          <w:szCs w:val="18"/>
+        </w:rPr>
+        <w:t xml:space="preserve">       accuracy                           0.98       129</w:t>
+      </w:r>
+    </w:p>
+    <w:p>
+      <w:pPr>
+        <w:rPr>
+          <w:rFonts w:ascii="Menlo" w:hAnsi="Menlo" w:cs="Menlo"/>
+          <w:color w:val="000000" w:themeColor="text1"/>
+          <w:sz w:val="18"/>
+          <w:szCs w:val="18"/>
+        </w:rPr>
+      </w:pPr>
+      <w:r>
+        <w:rPr>
+          <w:rFonts w:ascii="Menlo" w:hAnsi="Menlo" w:cs="Menlo"/>
+          <w:color w:val="000000" w:themeColor="text1"/>
+          <w:sz w:val="18"/>
+          <w:szCs w:val="18"/>
+        </w:rPr>
+        <w:t xml:space="preserve">      macro avg       0.99      0.98      0.99       129</w:t>
+      </w:r>
+    </w:p>
+    <w:p>
+      <w:pPr>
+        <w:tabs>
+          <w:tab w:val="left" w:pos="2107"/>
+        </w:tabs>
+        <w:rPr>
+          <w:color w:val="000000" w:themeColor="text1"/>
+          <w:lang w:val="en-US"/>
+        </w:rPr>
+      </w:pPr>
+      <w:r>
+        <w:rPr>
+          <w:rFonts w:ascii="Menlo" w:hAnsi="Menlo" w:cs="Menlo"/>
+          <w:color w:val="000000" w:themeColor="text1"/>
+          <w:sz w:val="18"/>
+          <w:szCs w:val="18"/>
+        </w:rPr>
+        <w:t xml:space="preserve">   weighted avg       0.99      0.98      0.98       129</w:t>
+      </w:r>
+    </w:p>
+    <w:p>
+      <w:pPr>
+        <w:tabs>
+          <w:tab w:val="left" w:pos="2107"/>
+        </w:tabs>
+        <w:rPr>
+          <w:color w:val="000000" w:themeColor="text1"/>
+          <w:lang w:val="en-US"/>
+        </w:rPr>
+      </w:pPr>
+    </w:p>
+    <w:p>
+      <w:pPr>
+        <w:tabs>
+          <w:tab w:val="left" w:pos="2107"/>
+        </w:tabs>
+        <w:rPr>
+          <w:color w:val="000000" w:themeColor="text1"/>
+          <w:lang w:val="en-US"/>
+        </w:rPr>
+      </w:pPr>
+      <w:r>
+        <w:rPr>
+          <w:color w:val="000000" w:themeColor="text1"/>
+          <w:lang w:val="en-US"/>
+        </w:rPr>
+        <w:drawing>
+          <wp:inline distT="0" distB="0" distL="0" distR="0" wp14:anchorId="1D779201" wp14:editId="69CF44A8">
+            <wp:extent cx="4718304" cy="2343470"/>
+            <wp:effectExtent l="0" t="0" r="0" b="6350"/>
+            <wp:docPr id="1836775574" name="Picture 1"/>
+            <wp:cNvGraphicFramePr>
+              <a:graphicFrameLocks xmlns:a="http://schemas.openxmlformats.org/drawingml/2006/main" noChangeAspect="1"/>
+            </wp:cNvGraphicFramePr>
+            <a:graphic xmlns:a="http://schemas.openxmlformats.org/drawingml/2006/main">
+              <a:graphicData uri="http://schemas.openxmlformats.org/drawingml/2006/picture">
+                <pic:pic xmlns:pic="http://schemas.openxmlformats.org/drawingml/2006/picture">
+                  <pic:nvPicPr>
+                    <pic:cNvPr id="1836775574" name=""/>
+                    <pic:cNvPicPr/>
+                  </pic:nvPicPr>
+                  <pic:blipFill>
+                    <a:blip r:embed="rId68"/>
+                    <a:stretch>
+                      <a:fillRect/>
+                    </a:stretch>
+                  </pic:blipFill>
+                  <pic:spPr>
+                    <a:xfrm>
+                      <a:off x="0" y="0"/>
+                      <a:ext cx="4740968" cy="2354727"/>
+                    </a:xfrm>
+                    <a:prstGeom prst="rect">
+                      <a:avLst/>
+                    </a:prstGeom>
+                  </pic:spPr>
+                </pic:pic>
+              </a:graphicData>
+            </a:graphic>
+          </wp:inline>
+        </w:drawing>
+      </w:r>
+    </w:p>
+    <w:p>
+      <w:pPr>
+        <w:tabs>
+          <w:tab w:val="left" w:pos="2107"/>
+        </w:tabs>
+        <w:rPr>
+          <w:color w:val="000000" w:themeColor="text1"/>
+          <w:lang w:val="en-US"/>
+        </w:rPr>
+      </w:pPr>
+      <w:r>
+        <w:rPr>
+          <w:color w:val="000000" w:themeColor="text1"/>
+          <w:lang w:val="en-US"/>
+        </w:rPr>
+        <w:drawing>
+          <wp:inline distT="0" distB="0" distL="0" distR="0" wp14:anchorId="664ABA06" wp14:editId="4F5DCF1C">
+            <wp:extent cx="4023815" cy="3511296"/>
+            <wp:effectExtent l="0" t="0" r="2540" b="0"/>
+            <wp:docPr id="2060212374" name="Picture 1" descr="A graph with blue squares and white text&#10;&#10;Description automatically generated"/>
+            <wp:cNvGraphicFramePr>
+              <a:graphicFrameLocks xmlns:a="http://schemas.openxmlformats.org/drawingml/2006/main" noChangeAspect="1"/>
+            </wp:cNvGraphicFramePr>
+            <a:graphic xmlns:a="http://schemas.openxmlformats.org/drawingml/2006/main">
+              <a:graphicData uri="http://schemas.openxmlformats.org/drawingml/2006/picture">
+                <pic:pic xmlns:pic="http://schemas.openxmlformats.org/drawingml/2006/picture">
+                  <pic:nvPicPr>
+                    <pic:cNvPr id="2060212374" name="Picture 1" descr="A graph with blue squares and white text&#10;&#10;Description automatically generated"/>
+                    <pic:cNvPicPr/>
+                  </pic:nvPicPr>
+                  <pic:blipFill>
+                    <a:blip r:embed="rId69"/>
+                    <a:stretch>
+                      <a:fillRect/>
+                    </a:stretch>
+                  </pic:blipFill>
+                  <pic:spPr>
+                    <a:xfrm>
+                      <a:off x="0" y="0"/>
+                      <a:ext cx="4056614" cy="3539917"/>
+                    </a:xfrm>
+                    <a:prstGeom prst="rect">
+                      <a:avLst/>
+                    </a:prstGeom>
+                  </pic:spPr>
+                </pic:pic>
+              </a:graphicData>
+            </a:graphic>
+          </wp:inline>
+        </w:drawing>
+      </w:r>
     </w:p>
     <w:sectPr>
       <w:pgSz w:w="11906" w:h="16838"/>
@@ -23893,7 +24325,7 @@
     </w:lvl>
   </w:abstractNum>
   <w:abstractNum w:abstractNumId="8" w15:restartNumberingAfterBreak="0">
-    <w:nsid w:val="4D2B1D9B"/>
+    <w:nsid w:val="3E127FB7"/>
     <w:multiLevelType w:val="hybridMultilevel"/>
     <w:tmpl w:val="0E620482"/>
     <w:lvl w:ilvl="0" w:tplc="FFFFFFFF">
@@ -23982,7 +24414,7 @@
     </w:lvl>
   </w:abstractNum>
   <w:abstractNum w:abstractNumId="9" w15:restartNumberingAfterBreak="0">
-    <w:nsid w:val="5B551500"/>
+    <w:nsid w:val="4D2B1D9B"/>
     <w:multiLevelType w:val="hybridMultilevel"/>
     <w:tmpl w:val="0E620482"/>
     <w:lvl w:ilvl="0" w:tplc="FFFFFFFF">
@@ -24071,6 +24503,95 @@
     </w:lvl>
   </w:abstractNum>
   <w:abstractNum w:abstractNumId="10" w15:restartNumberingAfterBreak="0">
+    <w:nsid w:val="5B551500"/>
+    <w:multiLevelType w:val="hybridMultilevel"/>
+    <w:tmpl w:val="0E620482"/>
+    <w:lvl w:ilvl="0" w:tplc="FFFFFFFF">
+      <w:start w:val="1"/>
+      <w:numFmt w:val="decimal"/>
+      <w:lvlText w:val="%1."/>
+      <w:lvlJc w:val="left"/>
+      <w:pPr>
+        <w:ind w:left="720" w:hanging="360"/>
+      </w:pPr>
+      <w:rPr>
+        <w:rFonts w:hint="default"/>
+      </w:rPr>
+    </w:lvl>
+    <w:lvl w:ilvl="1" w:tplc="FFFFFFFF" w:tentative="1">
+      <w:start w:val="1"/>
+      <w:numFmt w:val="lowerLetter"/>
+      <w:lvlText w:val="%2."/>
+      <w:lvlJc w:val="left"/>
+      <w:pPr>
+        <w:ind w:left="1440" w:hanging="360"/>
+      </w:pPr>
+    </w:lvl>
+    <w:lvl w:ilvl="2" w:tplc="FFFFFFFF" w:tentative="1">
+      <w:start w:val="1"/>
+      <w:numFmt w:val="lowerRoman"/>
+      <w:lvlText w:val="%3."/>
+      <w:lvlJc w:val="right"/>
+      <w:pPr>
+        <w:ind w:left="2160" w:hanging="180"/>
+      </w:pPr>
+    </w:lvl>
+    <w:lvl w:ilvl="3" w:tplc="FFFFFFFF" w:tentative="1">
+      <w:start w:val="1"/>
+      <w:numFmt w:val="decimal"/>
+      <w:lvlText w:val="%4."/>
+      <w:lvlJc w:val="left"/>
+      <w:pPr>
+        <w:ind w:left="2880" w:hanging="360"/>
+      </w:pPr>
+    </w:lvl>
+    <w:lvl w:ilvl="4" w:tplc="FFFFFFFF" w:tentative="1">
+      <w:start w:val="1"/>
+      <w:numFmt w:val="lowerLetter"/>
+      <w:lvlText w:val="%5."/>
+      <w:lvlJc w:val="left"/>
+      <w:pPr>
+        <w:ind w:left="3600" w:hanging="360"/>
+      </w:pPr>
+    </w:lvl>
+    <w:lvl w:ilvl="5" w:tplc="FFFFFFFF" w:tentative="1">
+      <w:start w:val="1"/>
+      <w:numFmt w:val="lowerRoman"/>
+      <w:lvlText w:val="%6."/>
+      <w:lvlJc w:val="right"/>
+      <w:pPr>
+        <w:ind w:left="4320" w:hanging="180"/>
+      </w:pPr>
+    </w:lvl>
+    <w:lvl w:ilvl="6" w:tplc="FFFFFFFF" w:tentative="1">
+      <w:start w:val="1"/>
+      <w:numFmt w:val="decimal"/>
+      <w:lvlText w:val="%7."/>
+      <w:lvlJc w:val="left"/>
+      <w:pPr>
+        <w:ind w:left="5040" w:hanging="360"/>
+      </w:pPr>
+    </w:lvl>
+    <w:lvl w:ilvl="7" w:tplc="FFFFFFFF" w:tentative="1">
+      <w:start w:val="1"/>
+      <w:numFmt w:val="lowerLetter"/>
+      <w:lvlText w:val="%8."/>
+      <w:lvlJc w:val="left"/>
+      <w:pPr>
+        <w:ind w:left="5760" w:hanging="360"/>
+      </w:pPr>
+    </w:lvl>
+    <w:lvl w:ilvl="8" w:tplc="FFFFFFFF" w:tentative="1">
+      <w:start w:val="1"/>
+      <w:numFmt w:val="lowerRoman"/>
+      <w:lvlText w:val="%9."/>
+      <w:lvlJc w:val="right"/>
+      <w:pPr>
+        <w:ind w:left="6480" w:hanging="180"/>
+      </w:pPr>
+    </w:lvl>
+  </w:abstractNum>
+  <w:abstractNum w:abstractNumId="11" w15:restartNumberingAfterBreak="0">
     <w:nsid w:val="5FEE6565"/>
     <w:multiLevelType w:val="hybridMultilevel"/>
     <w:tmpl w:val="A440B552"/>
@@ -24161,7 +24682,7 @@
       </w:pPr>
     </w:lvl>
   </w:abstractNum>
-  <w:abstractNum w:abstractNumId="11" w15:restartNumberingAfterBreak="0">
+  <w:abstractNum w:abstractNumId="12" w15:restartNumberingAfterBreak="0">
     <w:nsid w:val="6BEC0AAC"/>
     <w:multiLevelType w:val="hybridMultilevel"/>
     <w:tmpl w:val="A440B552"/>
@@ -24252,7 +24773,7 @@
       </w:pPr>
     </w:lvl>
   </w:abstractNum>
-  <w:abstractNum w:abstractNumId="12" w15:restartNumberingAfterBreak="0">
+  <w:abstractNum w:abstractNumId="13" w15:restartNumberingAfterBreak="0">
     <w:nsid w:val="6DF46F6C"/>
     <w:multiLevelType w:val="hybridMultilevel"/>
     <w:tmpl w:val="0E620482"/>
@@ -24341,7 +24862,7 @@
       </w:pPr>
     </w:lvl>
   </w:abstractNum>
-  <w:abstractNum w:abstractNumId="13" w15:restartNumberingAfterBreak="0">
+  <w:abstractNum w:abstractNumId="14" w15:restartNumberingAfterBreak="0">
     <w:nsid w:val="6E2E1D52"/>
     <w:multiLevelType w:val="hybridMultilevel"/>
     <w:tmpl w:val="0E620482"/>
@@ -24430,7 +24951,7 @@
       </w:pPr>
     </w:lvl>
   </w:abstractNum>
-  <w:abstractNum w:abstractNumId="14" w15:restartNumberingAfterBreak="0">
+  <w:abstractNum w:abstractNumId="15" w15:restartNumberingAfterBreak="0">
     <w:nsid w:val="70595D04"/>
     <w:multiLevelType w:val="hybridMultilevel"/>
     <w:tmpl w:val="0E620482"/>
@@ -24519,7 +25040,7 @@
       </w:pPr>
     </w:lvl>
   </w:abstractNum>
-  <w:abstractNum w:abstractNumId="15" w15:restartNumberingAfterBreak="0">
+  <w:abstractNum w:abstractNumId="16" w15:restartNumberingAfterBreak="0">
     <w:nsid w:val="72587248"/>
     <w:multiLevelType w:val="hybridMultilevel"/>
     <w:tmpl w:val="0E620482"/>
@@ -24608,7 +25129,7 @@
       </w:pPr>
     </w:lvl>
   </w:abstractNum>
-  <w:abstractNum w:abstractNumId="16" w15:restartNumberingAfterBreak="0">
+  <w:abstractNum w:abstractNumId="17" w15:restartNumberingAfterBreak="0">
     <w:nsid w:val="731D7059"/>
     <w:multiLevelType w:val="hybridMultilevel"/>
     <w:tmpl w:val="A440B552"/>
@@ -24700,7 +25221,7 @@
     </w:lvl>
   </w:abstractNum>
   <w:num w:numId="1" w16cid:durableId="1713337330">
-    <w:abstractNumId w:val="16"/>
+    <w:abstractNumId w:val="17"/>
   </w:num>
   <w:num w:numId="2" w16cid:durableId="1928224988">
     <w:abstractNumId w:val="3"/>
@@ -24709,31 +25230,31 @@
     <w:abstractNumId w:val="0"/>
   </w:num>
   <w:num w:numId="4" w16cid:durableId="196622720">
-    <w:abstractNumId w:val="11"/>
+    <w:abstractNumId w:val="12"/>
   </w:num>
   <w:num w:numId="5" w16cid:durableId="557934374">
-    <w:abstractNumId w:val="10"/>
+    <w:abstractNumId w:val="11"/>
   </w:num>
   <w:num w:numId="6" w16cid:durableId="177430047">
     <w:abstractNumId w:val="2"/>
   </w:num>
   <w:num w:numId="7" w16cid:durableId="1888368620">
+    <w:abstractNumId w:val="16"/>
+  </w:num>
+  <w:num w:numId="8" w16cid:durableId="926885726">
     <w:abstractNumId w:val="15"/>
   </w:num>
-  <w:num w:numId="8" w16cid:durableId="926885726">
-    <w:abstractNumId w:val="14"/>
-  </w:num>
   <w:num w:numId="9" w16cid:durableId="1967545828">
-    <w:abstractNumId w:val="8"/>
+    <w:abstractNumId w:val="9"/>
   </w:num>
   <w:num w:numId="10" w16cid:durableId="616445298">
     <w:abstractNumId w:val="4"/>
   </w:num>
   <w:num w:numId="11" w16cid:durableId="1651979266">
-    <w:abstractNumId w:val="12"/>
+    <w:abstractNumId w:val="13"/>
   </w:num>
   <w:num w:numId="12" w16cid:durableId="403064101">
-    <w:abstractNumId w:val="13"/>
+    <w:abstractNumId w:val="14"/>
   </w:num>
   <w:num w:numId="13" w16cid:durableId="389889531">
     <w:abstractNumId w:val="7"/>
@@ -24742,13 +25263,16 @@
     <w:abstractNumId w:val="1"/>
   </w:num>
   <w:num w:numId="15" w16cid:durableId="1261569281">
-    <w:abstractNumId w:val="9"/>
+    <w:abstractNumId w:val="10"/>
   </w:num>
   <w:num w:numId="16" w16cid:durableId="1390615145">
     <w:abstractNumId w:val="5"/>
   </w:num>
   <w:num w:numId="17" w16cid:durableId="1759053741">
     <w:abstractNumId w:val="6"/>
+  </w:num>
+  <w:num w:numId="18" w16cid:durableId="1840806787">
+    <w:abstractNumId w:val="8"/>
   </w:num>
 </w:numbering>
 </file>

</xml_diff>